<commit_message>
about visibility and other problems
</commit_message>
<xml_diff>
--- a/5_CodeInspection/Document/CodeInspection_v0.2.docx
+++ b/5_CodeInspection/Document/CodeInspection_v0.2.docx
@@ -1,6 +1,6 @@
 
 <file path=word/document.xml><?xml version="1.0" encoding="utf-8"?>
-<w:document xmlns:wpc="http://schemas.microsoft.com/office/word/2010/wordprocessingCanvas" xmlns:cx="http://schemas.microsoft.com/office/drawing/2014/chartex" xmlns:cx1="http://schemas.microsoft.com/office/drawing/2015/9/8/chartex" xmlns:cx2="http://schemas.microsoft.com/office/drawing/2015/10/21/chartex" xmlns:cx3="http://schemas.microsoft.com/office/drawing/2016/5/9/chartex" xmlns:cx4="http://schemas.microsoft.com/office/drawing/2016/5/10/chartex" xmlns:cx5="http://schemas.microsoft.com/office/drawing/2016/5/11/chartex" xmlns:mc="http://schemas.openxmlformats.org/markup-compatibility/2006" xmlns:o="urn:schemas-microsoft-com:office:office" xmlns:r="http://schemas.openxmlformats.org/officeDocument/2006/relationships" xmlns:m="http://schemas.openxmlformats.org/officeDocument/2006/math" xmlns:v="urn:schemas-microsoft-com:vml" xmlns:wp14="http://schemas.microsoft.com/office/word/2010/wordprocessingDrawing" xmlns:wp="http://schemas.openxmlformats.org/drawingml/2006/wordprocessingDrawing" xmlns:w10="urn:schemas-microsoft-com:office:word" xmlns:w="http://schemas.openxmlformats.org/wordprocessingml/2006/main" xmlns:w14="http://schemas.microsoft.com/office/word/2010/wordml" xmlns:w15="http://schemas.microsoft.com/office/word/2012/wordml" xmlns:w16se="http://schemas.microsoft.com/office/word/2015/wordml/symex" xmlns:wpg="http://schemas.microsoft.com/office/word/2010/wordprocessingGroup" xmlns:wpi="http://schemas.microsoft.com/office/word/2010/wordprocessingInk" xmlns:wne="http://schemas.microsoft.com/office/word/2006/wordml" xmlns:wps="http://schemas.microsoft.com/office/word/2010/wordprocessingShape" mc:Ignorable="w14 w15 w16se wp14">
+<w:document xmlns:wpc="http://schemas.microsoft.com/office/word/2010/wordprocessingCanvas" xmlns:cx="http://schemas.microsoft.com/office/drawing/2014/chartex" xmlns:cx1="http://schemas.microsoft.com/office/drawing/2015/9/8/chartex" xmlns:mc="http://schemas.openxmlformats.org/markup-compatibility/2006" xmlns:o="urn:schemas-microsoft-com:office:office" xmlns:r="http://schemas.openxmlformats.org/officeDocument/2006/relationships" xmlns:m="http://schemas.openxmlformats.org/officeDocument/2006/math" xmlns:v="urn:schemas-microsoft-com:vml" xmlns:wp14="http://schemas.microsoft.com/office/word/2010/wordprocessingDrawing" xmlns:wp="http://schemas.openxmlformats.org/drawingml/2006/wordprocessingDrawing" xmlns:w10="urn:schemas-microsoft-com:office:word" xmlns:w="http://schemas.openxmlformats.org/wordprocessingml/2006/main" xmlns:w14="http://schemas.microsoft.com/office/word/2010/wordml" xmlns:w15="http://schemas.microsoft.com/office/word/2012/wordml" xmlns:w16se="http://schemas.microsoft.com/office/word/2015/wordml/symex" xmlns:wpg="http://schemas.microsoft.com/office/word/2010/wordprocessingGroup" xmlns:wpi="http://schemas.microsoft.com/office/word/2010/wordprocessingInk" xmlns:wne="http://schemas.microsoft.com/office/word/2006/wordml" xmlns:wps="http://schemas.microsoft.com/office/word/2010/wordprocessingShape" mc:Ignorable="w14 w15 w16se wp14">
   <w:body>
     <w:p>
       <w:pPr>
@@ -389,7 +389,7 @@
       <w:sdtContent>
         <w:p>
           <w:pPr>
-            <w:pStyle w:val="Titolosommario"/>
+            <w:pStyle w:val="TOCHeading"/>
             <w:tabs>
               <w:tab w:val="left" w:pos="7230"/>
             </w:tabs>
@@ -411,7 +411,7 @@
         </w:p>
         <w:p>
           <w:pPr>
-            <w:pStyle w:val="Sommario1"/>
+            <w:pStyle w:val="TOC1"/>
             <w:rPr>
               <w:rFonts w:asciiTheme="minorHAnsi" w:eastAsiaTheme="minorEastAsia" w:hAnsiTheme="minorHAnsi" w:cstheme="minorBidi"/>
               <w:noProof/>
@@ -431,7 +431,7 @@
           <w:hyperlink w:anchor="_Toc474064141" w:history="1">
             <w:r>
               <w:rPr>
-                <w:rStyle w:val="Collegamentoipertestuale"/>
+                <w:rStyle w:val="Hyperlink"/>
                 <w:noProof/>
                 <w:lang w:val="en-GB"/>
               </w:rPr>
@@ -448,7 +448,7 @@
             </w:r>
             <w:r>
               <w:rPr>
-                <w:rStyle w:val="Collegamentoipertestuale"/>
+                <w:rStyle w:val="Hyperlink"/>
                 <w:noProof/>
                 <w:lang w:val="en-GB"/>
               </w:rPr>
@@ -506,7 +506,7 @@
         </w:p>
         <w:p>
           <w:pPr>
-            <w:pStyle w:val="Sommario2"/>
+            <w:pStyle w:val="TOC2"/>
             <w:rPr>
               <w:rFonts w:asciiTheme="minorHAnsi" w:eastAsiaTheme="minorEastAsia" w:hAnsiTheme="minorHAnsi" w:cstheme="minorBidi"/>
               <w:noProof/>
@@ -517,7 +517,7 @@
           <w:hyperlink w:anchor="_Toc474064142" w:history="1">
             <w:r>
               <w:rPr>
-                <w:rStyle w:val="Collegamentoipertestuale"/>
+                <w:rStyle w:val="Hyperlink"/>
                 <w:noProof/>
                 <w:lang w:val="en-GB"/>
               </w:rPr>
@@ -534,7 +534,7 @@
             </w:r>
             <w:r>
               <w:rPr>
-                <w:rStyle w:val="Collegamentoipertestuale"/>
+                <w:rStyle w:val="Hyperlink"/>
                 <w:noProof/>
                 <w:lang w:val="en-GB"/>
               </w:rPr>
@@ -592,7 +592,7 @@
         </w:p>
         <w:p>
           <w:pPr>
-            <w:pStyle w:val="Sommario2"/>
+            <w:pStyle w:val="TOC2"/>
             <w:rPr>
               <w:rFonts w:asciiTheme="minorHAnsi" w:eastAsiaTheme="minorEastAsia" w:hAnsiTheme="minorHAnsi" w:cstheme="minorBidi"/>
               <w:noProof/>
@@ -603,7 +603,7 @@
           <w:hyperlink w:anchor="_Toc474064143" w:history="1">
             <w:r>
               <w:rPr>
-                <w:rStyle w:val="Collegamentoipertestuale"/>
+                <w:rStyle w:val="Hyperlink"/>
                 <w:noProof/>
                 <w:lang w:val="en-GB"/>
               </w:rPr>
@@ -620,7 +620,7 @@
             </w:r>
             <w:r>
               <w:rPr>
-                <w:rStyle w:val="Collegamentoipertestuale"/>
+                <w:rStyle w:val="Hyperlink"/>
                 <w:noProof/>
                 <w:lang w:val="en-GB"/>
               </w:rPr>
@@ -678,7 +678,7 @@
         </w:p>
         <w:p>
           <w:pPr>
-            <w:pStyle w:val="Sommario2"/>
+            <w:pStyle w:val="TOC2"/>
             <w:rPr>
               <w:rFonts w:asciiTheme="minorHAnsi" w:eastAsiaTheme="minorEastAsia" w:hAnsiTheme="minorHAnsi" w:cstheme="minorBidi"/>
               <w:noProof/>
@@ -689,7 +689,7 @@
           <w:hyperlink w:anchor="_Toc474064144" w:history="1">
             <w:r>
               <w:rPr>
-                <w:rStyle w:val="Collegamentoipertestuale"/>
+                <w:rStyle w:val="Hyperlink"/>
                 <w:noProof/>
                 <w:lang w:val="en-GB"/>
               </w:rPr>
@@ -706,7 +706,7 @@
             </w:r>
             <w:r>
               <w:rPr>
-                <w:rStyle w:val="Collegamentoipertestuale"/>
+                <w:rStyle w:val="Hyperlink"/>
                 <w:noProof/>
                 <w:lang w:val="en-GB"/>
               </w:rPr>
@@ -764,7 +764,7 @@
         </w:p>
         <w:p>
           <w:pPr>
-            <w:pStyle w:val="Sommario2"/>
+            <w:pStyle w:val="TOC2"/>
             <w:rPr>
               <w:rFonts w:asciiTheme="minorHAnsi" w:eastAsiaTheme="minorEastAsia" w:hAnsiTheme="minorHAnsi" w:cstheme="minorBidi"/>
               <w:noProof/>
@@ -775,7 +775,7 @@
           <w:hyperlink w:anchor="_Toc474064145" w:history="1">
             <w:r>
               <w:rPr>
-                <w:rStyle w:val="Collegamentoipertestuale"/>
+                <w:rStyle w:val="Hyperlink"/>
                 <w:noProof/>
                 <w:lang w:val="en-GB"/>
               </w:rPr>
@@ -792,7 +792,7 @@
             </w:r>
             <w:r>
               <w:rPr>
-                <w:rStyle w:val="Collegamentoipertestuale"/>
+                <w:rStyle w:val="Hyperlink"/>
                 <w:noProof/>
                 <w:lang w:val="en-GB"/>
               </w:rPr>
@@ -850,7 +850,7 @@
         </w:p>
         <w:p>
           <w:pPr>
-            <w:pStyle w:val="Sommario2"/>
+            <w:pStyle w:val="TOC2"/>
             <w:rPr>
               <w:rFonts w:asciiTheme="minorHAnsi" w:eastAsiaTheme="minorEastAsia" w:hAnsiTheme="minorHAnsi" w:cstheme="minorBidi"/>
               <w:noProof/>
@@ -861,7 +861,7 @@
           <w:hyperlink w:anchor="_Toc474064146" w:history="1">
             <w:r>
               <w:rPr>
-                <w:rStyle w:val="Collegamentoipertestuale"/>
+                <w:rStyle w:val="Hyperlink"/>
                 <w:noProof/>
                 <w:lang w:val="en-GB"/>
               </w:rPr>
@@ -878,7 +878,7 @@
             </w:r>
             <w:r>
               <w:rPr>
-                <w:rStyle w:val="Collegamentoipertestuale"/>
+                <w:rStyle w:val="Hyperlink"/>
                 <w:noProof/>
                 <w:lang w:val="en-GB"/>
               </w:rPr>
@@ -936,7 +936,7 @@
         </w:p>
         <w:p>
           <w:pPr>
-            <w:pStyle w:val="Sommario1"/>
+            <w:pStyle w:val="TOC1"/>
             <w:rPr>
               <w:rFonts w:asciiTheme="minorHAnsi" w:eastAsiaTheme="minorEastAsia" w:hAnsiTheme="minorHAnsi" w:cstheme="minorBidi"/>
               <w:noProof/>
@@ -947,7 +947,7 @@
           <w:hyperlink w:anchor="_Toc474064147" w:history="1">
             <w:r>
               <w:rPr>
-                <w:rStyle w:val="Collegamentoipertestuale"/>
+                <w:rStyle w:val="Hyperlink"/>
                 <w:noProof/>
                 <w:lang w:val="en-GB"/>
               </w:rPr>
@@ -964,7 +964,7 @@
             </w:r>
             <w:r>
               <w:rPr>
-                <w:rStyle w:val="Collegamentoipertestuale"/>
+                <w:rStyle w:val="Hyperlink"/>
                 <w:noProof/>
                 <w:lang w:val="en-GB"/>
               </w:rPr>
@@ -1022,7 +1022,7 @@
         </w:p>
         <w:p>
           <w:pPr>
-            <w:pStyle w:val="Sommario2"/>
+            <w:pStyle w:val="TOC2"/>
             <w:rPr>
               <w:rFonts w:asciiTheme="minorHAnsi" w:eastAsiaTheme="minorEastAsia" w:hAnsiTheme="minorHAnsi" w:cstheme="minorBidi"/>
               <w:noProof/>
@@ -1033,7 +1033,7 @@
           <w:hyperlink w:anchor="_Toc474064148" w:history="1">
             <w:r>
               <w:rPr>
-                <w:rStyle w:val="Collegamentoipertestuale"/>
+                <w:rStyle w:val="Hyperlink"/>
                 <w:noProof/>
                 <w:lang w:val="en-GB"/>
               </w:rPr>
@@ -1050,7 +1050,7 @@
             </w:r>
             <w:r>
               <w:rPr>
-                <w:rStyle w:val="Collegamentoipertestuale"/>
+                <w:rStyle w:val="Hyperlink"/>
                 <w:noProof/>
                 <w:lang w:val="en-GB"/>
               </w:rPr>
@@ -1108,7 +1108,7 @@
         </w:p>
         <w:p>
           <w:pPr>
-            <w:pStyle w:val="Sommario2"/>
+            <w:pStyle w:val="TOC2"/>
             <w:rPr>
               <w:rFonts w:asciiTheme="minorHAnsi" w:eastAsiaTheme="minorEastAsia" w:hAnsiTheme="minorHAnsi" w:cstheme="minorBidi"/>
               <w:noProof/>
@@ -1119,7 +1119,7 @@
           <w:hyperlink w:anchor="_Toc474064149" w:history="1">
             <w:r>
               <w:rPr>
-                <w:rStyle w:val="Collegamentoipertestuale"/>
+                <w:rStyle w:val="Hyperlink"/>
                 <w:noProof/>
                 <w:lang w:val="en-GB"/>
               </w:rPr>
@@ -1136,7 +1136,7 @@
             </w:r>
             <w:r>
               <w:rPr>
-                <w:rStyle w:val="Collegamentoipertestuale"/>
+                <w:rStyle w:val="Hyperlink"/>
                 <w:noProof/>
                 <w:lang w:val="en-GB"/>
               </w:rPr>
@@ -1194,7 +1194,7 @@
         </w:p>
         <w:p>
           <w:pPr>
-            <w:pStyle w:val="Sommario1"/>
+            <w:pStyle w:val="TOC1"/>
             <w:rPr>
               <w:rFonts w:asciiTheme="minorHAnsi" w:eastAsiaTheme="minorEastAsia" w:hAnsiTheme="minorHAnsi" w:cstheme="minorBidi"/>
               <w:noProof/>
@@ -1205,7 +1205,7 @@
           <w:hyperlink w:anchor="_Toc474064150" w:history="1">
             <w:r>
               <w:rPr>
-                <w:rStyle w:val="Collegamentoipertestuale"/>
+                <w:rStyle w:val="Hyperlink"/>
                 <w:noProof/>
                 <w:lang w:val="en-GB"/>
               </w:rPr>
@@ -1222,7 +1222,7 @@
             </w:r>
             <w:r>
               <w:rPr>
-                <w:rStyle w:val="Collegamentoipertestuale"/>
+                <w:rStyle w:val="Hyperlink"/>
                 <w:noProof/>
                 <w:lang w:val="en-GB"/>
               </w:rPr>
@@ -1280,7 +1280,7 @@
         </w:p>
         <w:p>
           <w:pPr>
-            <w:pStyle w:val="Sommario1"/>
+            <w:pStyle w:val="TOC1"/>
             <w:rPr>
               <w:rFonts w:asciiTheme="minorHAnsi" w:eastAsiaTheme="minorEastAsia" w:hAnsiTheme="minorHAnsi" w:cstheme="minorBidi"/>
               <w:noProof/>
@@ -1291,7 +1291,7 @@
           <w:hyperlink w:anchor="_Toc474064151" w:history="1">
             <w:r>
               <w:rPr>
-                <w:rStyle w:val="Collegamentoipertestuale"/>
+                <w:rStyle w:val="Hyperlink"/>
                 <w:noProof/>
                 <w:lang w:val="en-GB"/>
               </w:rPr>
@@ -1308,7 +1308,7 @@
             </w:r>
             <w:r>
               <w:rPr>
-                <w:rStyle w:val="Collegamentoipertestuale"/>
+                <w:rStyle w:val="Hyperlink"/>
                 <w:noProof/>
                 <w:lang w:val="en-GB"/>
               </w:rPr>
@@ -1366,7 +1366,7 @@
         </w:p>
         <w:p>
           <w:pPr>
-            <w:pStyle w:val="Sommario2"/>
+            <w:pStyle w:val="TOC2"/>
             <w:rPr>
               <w:rFonts w:asciiTheme="minorHAnsi" w:eastAsiaTheme="minorEastAsia" w:hAnsiTheme="minorHAnsi" w:cstheme="minorBidi"/>
               <w:noProof/>
@@ -1377,7 +1377,7 @@
           <w:hyperlink w:anchor="_Toc474064152" w:history="1">
             <w:r>
               <w:rPr>
-                <w:rStyle w:val="Collegamentoipertestuale"/>
+                <w:rStyle w:val="Hyperlink"/>
                 <w:noProof/>
                 <w:lang w:val="en-GB"/>
               </w:rPr>
@@ -1394,7 +1394,7 @@
             </w:r>
             <w:r>
               <w:rPr>
-                <w:rStyle w:val="Collegamentoipertestuale"/>
+                <w:rStyle w:val="Hyperlink"/>
                 <w:noProof/>
                 <w:lang w:val="en-GB"/>
               </w:rPr>
@@ -1452,7 +1452,7 @@
         </w:p>
         <w:p>
           <w:pPr>
-            <w:pStyle w:val="Sommario2"/>
+            <w:pStyle w:val="TOC2"/>
             <w:rPr>
               <w:rFonts w:asciiTheme="minorHAnsi" w:eastAsiaTheme="minorEastAsia" w:hAnsiTheme="minorHAnsi" w:cstheme="minorBidi"/>
               <w:noProof/>
@@ -1463,7 +1463,7 @@
           <w:hyperlink w:anchor="_Toc474064153" w:history="1">
             <w:r>
               <w:rPr>
-                <w:rStyle w:val="Collegamentoipertestuale"/>
+                <w:rStyle w:val="Hyperlink"/>
                 <w:noProof/>
                 <w:lang w:val="en-GB"/>
               </w:rPr>
@@ -1480,7 +1480,7 @@
             </w:r>
             <w:r>
               <w:rPr>
-                <w:rStyle w:val="Collegamentoipertestuale"/>
+                <w:rStyle w:val="Hyperlink"/>
                 <w:noProof/>
                 <w:lang w:val="en-GB"/>
               </w:rPr>
@@ -1538,7 +1538,7 @@
         </w:p>
         <w:p>
           <w:pPr>
-            <w:pStyle w:val="Sommario2"/>
+            <w:pStyle w:val="TOC2"/>
             <w:rPr>
               <w:rFonts w:asciiTheme="minorHAnsi" w:eastAsiaTheme="minorEastAsia" w:hAnsiTheme="minorHAnsi" w:cstheme="minorBidi"/>
               <w:noProof/>
@@ -1549,7 +1549,7 @@
           <w:hyperlink w:anchor="_Toc474064154" w:history="1">
             <w:r>
               <w:rPr>
-                <w:rStyle w:val="Collegamentoipertestuale"/>
+                <w:rStyle w:val="Hyperlink"/>
                 <w:noProof/>
                 <w:lang w:val="en-GB"/>
               </w:rPr>
@@ -1566,7 +1566,7 @@
             </w:r>
             <w:r>
               <w:rPr>
-                <w:rStyle w:val="Collegamentoipertestuale"/>
+                <w:rStyle w:val="Hyperlink"/>
                 <w:noProof/>
                 <w:lang w:val="en-GB"/>
               </w:rPr>
@@ -1624,7 +1624,7 @@
         </w:p>
         <w:p>
           <w:pPr>
-            <w:pStyle w:val="Sommario2"/>
+            <w:pStyle w:val="TOC2"/>
             <w:rPr>
               <w:rFonts w:asciiTheme="minorHAnsi" w:eastAsiaTheme="minorEastAsia" w:hAnsiTheme="minorHAnsi" w:cstheme="minorBidi"/>
               <w:noProof/>
@@ -1635,7 +1635,7 @@
           <w:hyperlink w:anchor="_Toc474064155" w:history="1">
             <w:r>
               <w:rPr>
-                <w:rStyle w:val="Collegamentoipertestuale"/>
+                <w:rStyle w:val="Hyperlink"/>
                 <w:noProof/>
                 <w:lang w:val="en-GB"/>
               </w:rPr>
@@ -1652,7 +1652,7 @@
             </w:r>
             <w:r>
               <w:rPr>
-                <w:rStyle w:val="Collegamentoipertestuale"/>
+                <w:rStyle w:val="Hyperlink"/>
                 <w:noProof/>
                 <w:lang w:val="en-GB"/>
               </w:rPr>
@@ -1710,7 +1710,7 @@
         </w:p>
         <w:p>
           <w:pPr>
-            <w:pStyle w:val="Sommario2"/>
+            <w:pStyle w:val="TOC2"/>
             <w:rPr>
               <w:rFonts w:asciiTheme="minorHAnsi" w:eastAsiaTheme="minorEastAsia" w:hAnsiTheme="minorHAnsi" w:cstheme="minorBidi"/>
               <w:noProof/>
@@ -1721,7 +1721,7 @@
           <w:hyperlink w:anchor="_Toc474064156" w:history="1">
             <w:r>
               <w:rPr>
-                <w:rStyle w:val="Collegamentoipertestuale"/>
+                <w:rStyle w:val="Hyperlink"/>
                 <w:noProof/>
                 <w:lang w:val="en-GB"/>
               </w:rPr>
@@ -1738,7 +1738,7 @@
             </w:r>
             <w:r>
               <w:rPr>
-                <w:rStyle w:val="Collegamentoipertestuale"/>
+                <w:rStyle w:val="Hyperlink"/>
                 <w:noProof/>
                 <w:lang w:val="en-GB"/>
               </w:rPr>
@@ -1796,7 +1796,7 @@
         </w:p>
         <w:p>
           <w:pPr>
-            <w:pStyle w:val="Sommario2"/>
+            <w:pStyle w:val="TOC2"/>
             <w:rPr>
               <w:rFonts w:asciiTheme="minorHAnsi" w:eastAsiaTheme="minorEastAsia" w:hAnsiTheme="minorHAnsi" w:cstheme="minorBidi"/>
               <w:noProof/>
@@ -1807,7 +1807,7 @@
           <w:hyperlink w:anchor="_Toc474064157" w:history="1">
             <w:r>
               <w:rPr>
-                <w:rStyle w:val="Collegamentoipertestuale"/>
+                <w:rStyle w:val="Hyperlink"/>
                 <w:noProof/>
                 <w:lang w:val="en-GB"/>
               </w:rPr>
@@ -1824,7 +1824,7 @@
             </w:r>
             <w:r>
               <w:rPr>
-                <w:rStyle w:val="Collegamentoipertestuale"/>
+                <w:rStyle w:val="Hyperlink"/>
                 <w:noProof/>
                 <w:lang w:val="en-GB"/>
               </w:rPr>
@@ -1882,7 +1882,7 @@
         </w:p>
         <w:p>
           <w:pPr>
-            <w:pStyle w:val="Sommario2"/>
+            <w:pStyle w:val="TOC2"/>
             <w:rPr>
               <w:rFonts w:asciiTheme="minorHAnsi" w:eastAsiaTheme="minorEastAsia" w:hAnsiTheme="minorHAnsi" w:cstheme="minorBidi"/>
               <w:noProof/>
@@ -1893,7 +1893,7 @@
           <w:hyperlink w:anchor="_Toc474064158" w:history="1">
             <w:r>
               <w:rPr>
-                <w:rStyle w:val="Collegamentoipertestuale"/>
+                <w:rStyle w:val="Hyperlink"/>
                 <w:noProof/>
                 <w:lang w:val="en-GB"/>
               </w:rPr>
@@ -1910,7 +1910,7 @@
             </w:r>
             <w:r>
               <w:rPr>
-                <w:rStyle w:val="Collegamentoipertestuale"/>
+                <w:rStyle w:val="Hyperlink"/>
                 <w:noProof/>
                 <w:lang w:val="en-GB"/>
               </w:rPr>
@@ -1968,7 +1968,7 @@
         </w:p>
         <w:p>
           <w:pPr>
-            <w:pStyle w:val="Sommario2"/>
+            <w:pStyle w:val="TOC2"/>
             <w:rPr>
               <w:rFonts w:asciiTheme="minorHAnsi" w:eastAsiaTheme="minorEastAsia" w:hAnsiTheme="minorHAnsi" w:cstheme="minorBidi"/>
               <w:noProof/>
@@ -1979,7 +1979,7 @@
           <w:hyperlink w:anchor="_Toc474064159" w:history="1">
             <w:r>
               <w:rPr>
-                <w:rStyle w:val="Collegamentoipertestuale"/>
+                <w:rStyle w:val="Hyperlink"/>
                 <w:noProof/>
                 <w:lang w:val="en-GB"/>
               </w:rPr>
@@ -1996,7 +1996,7 @@
             </w:r>
             <w:r>
               <w:rPr>
-                <w:rStyle w:val="Collegamentoipertestuale"/>
+                <w:rStyle w:val="Hyperlink"/>
                 <w:noProof/>
                 <w:lang w:val="en-GB"/>
               </w:rPr>
@@ -2054,7 +2054,7 @@
         </w:p>
         <w:p>
           <w:pPr>
-            <w:pStyle w:val="Sommario2"/>
+            <w:pStyle w:val="TOC2"/>
             <w:rPr>
               <w:rFonts w:asciiTheme="minorHAnsi" w:eastAsiaTheme="minorEastAsia" w:hAnsiTheme="minorHAnsi" w:cstheme="minorBidi"/>
               <w:noProof/>
@@ -2065,7 +2065,7 @@
           <w:hyperlink w:anchor="_Toc474064160" w:history="1">
             <w:r>
               <w:rPr>
-                <w:rStyle w:val="Collegamentoipertestuale"/>
+                <w:rStyle w:val="Hyperlink"/>
                 <w:noProof/>
                 <w:lang w:val="en-GB"/>
               </w:rPr>
@@ -2082,7 +2082,7 @@
             </w:r>
             <w:r>
               <w:rPr>
-                <w:rStyle w:val="Collegamentoipertestuale"/>
+                <w:rStyle w:val="Hyperlink"/>
                 <w:noProof/>
                 <w:lang w:val="en-GB"/>
               </w:rPr>
@@ -2140,7 +2140,7 @@
         </w:p>
         <w:p>
           <w:pPr>
-            <w:pStyle w:val="Sommario2"/>
+            <w:pStyle w:val="TOC2"/>
             <w:rPr>
               <w:rFonts w:asciiTheme="minorHAnsi" w:eastAsiaTheme="minorEastAsia" w:hAnsiTheme="minorHAnsi" w:cstheme="minorBidi"/>
               <w:noProof/>
@@ -2151,7 +2151,7 @@
           <w:hyperlink w:anchor="_Toc474064161" w:history="1">
             <w:r>
               <w:rPr>
-                <w:rStyle w:val="Collegamentoipertestuale"/>
+                <w:rStyle w:val="Hyperlink"/>
                 <w:noProof/>
                 <w:lang w:val="en-GB"/>
               </w:rPr>
@@ -2168,7 +2168,7 @@
             </w:r>
             <w:r>
               <w:rPr>
-                <w:rStyle w:val="Collegamentoipertestuale"/>
+                <w:rStyle w:val="Hyperlink"/>
                 <w:noProof/>
                 <w:lang w:val="en-GB"/>
               </w:rPr>
@@ -2226,7 +2226,7 @@
         </w:p>
         <w:p>
           <w:pPr>
-            <w:pStyle w:val="Sommario2"/>
+            <w:pStyle w:val="TOC2"/>
             <w:rPr>
               <w:rFonts w:asciiTheme="minorHAnsi" w:eastAsiaTheme="minorEastAsia" w:hAnsiTheme="minorHAnsi" w:cstheme="minorBidi"/>
               <w:noProof/>
@@ -2237,7 +2237,7 @@
           <w:hyperlink w:anchor="_Toc474064162" w:history="1">
             <w:r>
               <w:rPr>
-                <w:rStyle w:val="Collegamentoipertestuale"/>
+                <w:rStyle w:val="Hyperlink"/>
                 <w:noProof/>
                 <w:lang w:val="en-GB"/>
               </w:rPr>
@@ -2254,7 +2254,7 @@
             </w:r>
             <w:r>
               <w:rPr>
-                <w:rStyle w:val="Collegamentoipertestuale"/>
+                <w:rStyle w:val="Hyperlink"/>
                 <w:noProof/>
                 <w:lang w:val="en-GB"/>
               </w:rPr>
@@ -2312,7 +2312,7 @@
         </w:p>
         <w:p>
           <w:pPr>
-            <w:pStyle w:val="Sommario2"/>
+            <w:pStyle w:val="TOC2"/>
             <w:rPr>
               <w:rFonts w:asciiTheme="minorHAnsi" w:eastAsiaTheme="minorEastAsia" w:hAnsiTheme="minorHAnsi" w:cstheme="minorBidi"/>
               <w:noProof/>
@@ -2323,7 +2323,7 @@
           <w:hyperlink w:anchor="_Toc474064163" w:history="1">
             <w:r>
               <w:rPr>
-                <w:rStyle w:val="Collegamentoipertestuale"/>
+                <w:rStyle w:val="Hyperlink"/>
                 <w:noProof/>
                 <w:lang w:val="en-GB"/>
               </w:rPr>
@@ -2340,7 +2340,7 @@
             </w:r>
             <w:r>
               <w:rPr>
-                <w:rStyle w:val="Collegamentoipertestuale"/>
+                <w:rStyle w:val="Hyperlink"/>
                 <w:noProof/>
                 <w:lang w:val="en-GB"/>
               </w:rPr>
@@ -2398,7 +2398,7 @@
         </w:p>
         <w:p>
           <w:pPr>
-            <w:pStyle w:val="Sommario2"/>
+            <w:pStyle w:val="TOC2"/>
             <w:rPr>
               <w:rFonts w:asciiTheme="minorHAnsi" w:eastAsiaTheme="minorEastAsia" w:hAnsiTheme="minorHAnsi" w:cstheme="minorBidi"/>
               <w:noProof/>
@@ -2409,7 +2409,7 @@
           <w:hyperlink w:anchor="_Toc474064164" w:history="1">
             <w:r>
               <w:rPr>
-                <w:rStyle w:val="Collegamentoipertestuale"/>
+                <w:rStyle w:val="Hyperlink"/>
                 <w:noProof/>
                 <w:lang w:val="en-GB"/>
               </w:rPr>
@@ -2426,7 +2426,7 @@
             </w:r>
             <w:r>
               <w:rPr>
-                <w:rStyle w:val="Collegamentoipertestuale"/>
+                <w:rStyle w:val="Hyperlink"/>
                 <w:noProof/>
                 <w:lang w:val="en-GB"/>
               </w:rPr>
@@ -2484,7 +2484,7 @@
         </w:p>
         <w:p>
           <w:pPr>
-            <w:pStyle w:val="Sommario2"/>
+            <w:pStyle w:val="TOC2"/>
             <w:rPr>
               <w:rFonts w:asciiTheme="minorHAnsi" w:eastAsiaTheme="minorEastAsia" w:hAnsiTheme="minorHAnsi" w:cstheme="minorBidi"/>
               <w:noProof/>
@@ -2495,7 +2495,7 @@
           <w:hyperlink w:anchor="_Toc474064165" w:history="1">
             <w:r>
               <w:rPr>
-                <w:rStyle w:val="Collegamentoipertestuale"/>
+                <w:rStyle w:val="Hyperlink"/>
                 <w:noProof/>
                 <w:lang w:val="en-GB"/>
               </w:rPr>
@@ -2512,7 +2512,7 @@
             </w:r>
             <w:r>
               <w:rPr>
-                <w:rStyle w:val="Collegamentoipertestuale"/>
+                <w:rStyle w:val="Hyperlink"/>
                 <w:noProof/>
                 <w:lang w:val="en-GB"/>
               </w:rPr>
@@ -2570,7 +2570,7 @@
         </w:p>
         <w:p>
           <w:pPr>
-            <w:pStyle w:val="Sommario2"/>
+            <w:pStyle w:val="TOC2"/>
             <w:rPr>
               <w:rFonts w:asciiTheme="minorHAnsi" w:eastAsiaTheme="minorEastAsia" w:hAnsiTheme="minorHAnsi" w:cstheme="minorBidi"/>
               <w:noProof/>
@@ -2581,7 +2581,7 @@
           <w:hyperlink w:anchor="_Toc474064166" w:history="1">
             <w:r>
               <w:rPr>
-                <w:rStyle w:val="Collegamentoipertestuale"/>
+                <w:rStyle w:val="Hyperlink"/>
                 <w:noProof/>
                 <w:lang w:val="en-GB"/>
               </w:rPr>
@@ -2598,7 +2598,7 @@
             </w:r>
             <w:r>
               <w:rPr>
-                <w:rStyle w:val="Collegamentoipertestuale"/>
+                <w:rStyle w:val="Hyperlink"/>
                 <w:noProof/>
                 <w:lang w:val="en-GB"/>
               </w:rPr>
@@ -2656,7 +2656,7 @@
         </w:p>
         <w:p>
           <w:pPr>
-            <w:pStyle w:val="Sommario2"/>
+            <w:pStyle w:val="TOC2"/>
             <w:rPr>
               <w:rFonts w:asciiTheme="minorHAnsi" w:eastAsiaTheme="minorEastAsia" w:hAnsiTheme="minorHAnsi" w:cstheme="minorBidi"/>
               <w:noProof/>
@@ -2667,7 +2667,7 @@
           <w:hyperlink w:anchor="_Toc474064167" w:history="1">
             <w:r>
               <w:rPr>
-                <w:rStyle w:val="Collegamentoipertestuale"/>
+                <w:rStyle w:val="Hyperlink"/>
                 <w:noProof/>
                 <w:lang w:val="en-GB"/>
               </w:rPr>
@@ -2684,7 +2684,7 @@
             </w:r>
             <w:r>
               <w:rPr>
-                <w:rStyle w:val="Collegamentoipertestuale"/>
+                <w:rStyle w:val="Hyperlink"/>
                 <w:noProof/>
                 <w:lang w:val="en-GB"/>
               </w:rPr>
@@ -2742,7 +2742,7 @@
         </w:p>
         <w:p>
           <w:pPr>
-            <w:pStyle w:val="Sommario2"/>
+            <w:pStyle w:val="TOC2"/>
             <w:rPr>
               <w:rFonts w:asciiTheme="minorHAnsi" w:eastAsiaTheme="minorEastAsia" w:hAnsiTheme="minorHAnsi" w:cstheme="minorBidi"/>
               <w:noProof/>
@@ -2753,7 +2753,7 @@
           <w:hyperlink w:anchor="_Toc474064168" w:history="1">
             <w:r>
               <w:rPr>
-                <w:rStyle w:val="Collegamentoipertestuale"/>
+                <w:rStyle w:val="Hyperlink"/>
                 <w:noProof/>
                 <w:lang w:val="en-GB"/>
               </w:rPr>
@@ -2770,7 +2770,7 @@
             </w:r>
             <w:r>
               <w:rPr>
-                <w:rStyle w:val="Collegamentoipertestuale"/>
+                <w:rStyle w:val="Hyperlink"/>
                 <w:noProof/>
                 <w:lang w:val="en-GB"/>
               </w:rPr>
@@ -2828,7 +2828,7 @@
         </w:p>
         <w:p>
           <w:pPr>
-            <w:pStyle w:val="Sommario2"/>
+            <w:pStyle w:val="TOC2"/>
             <w:rPr>
               <w:rFonts w:asciiTheme="minorHAnsi" w:eastAsiaTheme="minorEastAsia" w:hAnsiTheme="minorHAnsi" w:cstheme="minorBidi"/>
               <w:noProof/>
@@ -2839,7 +2839,7 @@
           <w:hyperlink w:anchor="_Toc474064169" w:history="1">
             <w:r>
               <w:rPr>
-                <w:rStyle w:val="Collegamentoipertestuale"/>
+                <w:rStyle w:val="Hyperlink"/>
                 <w:noProof/>
                 <w:lang w:val="en-GB"/>
               </w:rPr>
@@ -2856,7 +2856,7 @@
             </w:r>
             <w:r>
               <w:rPr>
-                <w:rStyle w:val="Collegamentoipertestuale"/>
+                <w:rStyle w:val="Hyperlink"/>
                 <w:noProof/>
                 <w:lang w:val="en-GB"/>
               </w:rPr>
@@ -2914,7 +2914,7 @@
         </w:p>
         <w:p>
           <w:pPr>
-            <w:pStyle w:val="Sommario1"/>
+            <w:pStyle w:val="TOC1"/>
             <w:rPr>
               <w:rFonts w:asciiTheme="minorHAnsi" w:eastAsiaTheme="minorEastAsia" w:hAnsiTheme="minorHAnsi" w:cstheme="minorBidi"/>
               <w:noProof/>
@@ -2925,7 +2925,7 @@
           <w:hyperlink w:anchor="_Toc474064170" w:history="1">
             <w:r>
               <w:rPr>
-                <w:rStyle w:val="Collegamentoipertestuale"/>
+                <w:rStyle w:val="Hyperlink"/>
                 <w:noProof/>
                 <w:lang w:val="en-GB"/>
               </w:rPr>
@@ -2942,7 +2942,7 @@
             </w:r>
             <w:r>
               <w:rPr>
-                <w:rStyle w:val="Collegamentoipertestuale"/>
+                <w:rStyle w:val="Hyperlink"/>
                 <w:noProof/>
                 <w:lang w:val="en-GB"/>
               </w:rPr>
@@ -3000,7 +3000,7 @@
         </w:p>
         <w:p>
           <w:pPr>
-            <w:pStyle w:val="Sommario1"/>
+            <w:pStyle w:val="TOC1"/>
             <w:rPr>
               <w:rFonts w:asciiTheme="minorHAnsi" w:eastAsiaTheme="minorEastAsia" w:hAnsiTheme="minorHAnsi" w:cstheme="minorBidi"/>
               <w:noProof/>
@@ -3011,7 +3011,7 @@
           <w:hyperlink w:anchor="_Toc474064171" w:history="1">
             <w:r>
               <w:rPr>
-                <w:rStyle w:val="Collegamentoipertestuale"/>
+                <w:rStyle w:val="Hyperlink"/>
                 <w:noProof/>
                 <w:lang w:val="en-GB"/>
               </w:rPr>
@@ -3028,7 +3028,7 @@
             </w:r>
             <w:r>
               <w:rPr>
-                <w:rStyle w:val="Collegamentoipertestuale"/>
+                <w:rStyle w:val="Hyperlink"/>
                 <w:noProof/>
                 <w:lang w:val="en-GB"/>
               </w:rPr>
@@ -3086,7 +3086,7 @@
         </w:p>
         <w:p>
           <w:pPr>
-            <w:pStyle w:val="Sommario1"/>
+            <w:pStyle w:val="TOC1"/>
             <w:rPr>
               <w:b/>
               <w:bCs/>
@@ -3122,7 +3122,7 @@
     </w:sdt>
     <w:p>
       <w:pPr>
-        <w:pStyle w:val="Titolo1"/>
+        <w:pStyle w:val="Heading1"/>
         <w:numPr>
           <w:ilvl w:val="0"/>
           <w:numId w:val="3"/>
@@ -3145,7 +3145,7 @@
     </w:p>
     <w:p>
       <w:pPr>
-        <w:pStyle w:val="Titolo2"/>
+        <w:pStyle w:val="Heading2"/>
         <w:numPr>
           <w:ilvl w:val="1"/>
           <w:numId w:val="4"/>
@@ -3174,7 +3174,7 @@
     </w:p>
     <w:tbl>
       <w:tblPr>
-        <w:tblStyle w:val="Grigliatabella"/>
+        <w:tblStyle w:val="TableGrid"/>
         <w:tblW w:w="6946" w:type="dxa"/>
         <w:tblBorders>
           <w:left w:val="none" w:sz="0" w:space="0" w:color="auto"/>
@@ -3349,7 +3349,7 @@
     </w:p>
     <w:p>
       <w:pPr>
-        <w:pStyle w:val="Titolo2"/>
+        <w:pStyle w:val="Heading2"/>
         <w:numPr>
           <w:ilvl w:val="1"/>
           <w:numId w:val="4"/>
@@ -3558,7 +3558,7 @@
     </w:p>
     <w:p>
       <w:pPr>
-        <w:pStyle w:val="Titolo2"/>
+        <w:pStyle w:val="Heading2"/>
         <w:numPr>
           <w:ilvl w:val="1"/>
           <w:numId w:val="4"/>
@@ -3587,7 +3587,7 @@
     </w:p>
     <w:p>
       <w:pPr>
-        <w:pStyle w:val="Paragrafoelenco"/>
+        <w:pStyle w:val="ListParagraph"/>
         <w:numPr>
           <w:ilvl w:val="0"/>
           <w:numId w:val="9"/>
@@ -3608,7 +3608,7 @@
     </w:p>
     <w:p>
       <w:pPr>
-        <w:pStyle w:val="Paragrafoelenco"/>
+        <w:pStyle w:val="ListParagraph"/>
         <w:numPr>
           <w:ilvl w:val="0"/>
           <w:numId w:val="9"/>
@@ -3644,7 +3644,7 @@
     </w:p>
     <w:p>
       <w:pPr>
-        <w:pStyle w:val="Titolo2"/>
+        <w:pStyle w:val="Heading2"/>
         <w:numPr>
           <w:ilvl w:val="1"/>
           <w:numId w:val="4"/>
@@ -3696,7 +3696,7 @@
     </w:p>
     <w:p>
       <w:pPr>
-        <w:pStyle w:val="Paragrafoelenco"/>
+        <w:pStyle w:val="ListParagraph"/>
       </w:pPr>
       <w:r>
         <w:t>Code Inspection Assignment Task Description.pdf</w:t>
@@ -3716,7 +3716,7 @@
     </w:p>
     <w:p>
       <w:pPr>
-        <w:pStyle w:val="Titolo2"/>
+        <w:pStyle w:val="Heading2"/>
         <w:numPr>
           <w:ilvl w:val="1"/>
           <w:numId w:val="4"/>
@@ -3776,7 +3776,7 @@
     </w:p>
     <w:p>
       <w:pPr>
-        <w:pStyle w:val="Paragrafoelenco"/>
+        <w:pStyle w:val="ListParagraph"/>
         <w:numPr>
           <w:ilvl w:val="0"/>
           <w:numId w:val="8"/>
@@ -3798,7 +3798,7 @@
     </w:p>
     <w:p>
       <w:pPr>
-        <w:pStyle w:val="Paragrafoelenco"/>
+        <w:pStyle w:val="ListParagraph"/>
         <w:numPr>
           <w:ilvl w:val="0"/>
           <w:numId w:val="8"/>
@@ -3835,7 +3835,7 @@
     </w:p>
     <w:p>
       <w:pPr>
-        <w:pStyle w:val="Paragrafoelenco"/>
+        <w:pStyle w:val="ListParagraph"/>
         <w:numPr>
           <w:ilvl w:val="0"/>
           <w:numId w:val="8"/>
@@ -3872,7 +3872,7 @@
     </w:p>
     <w:p>
       <w:pPr>
-        <w:pStyle w:val="Paragrafoelenco"/>
+        <w:pStyle w:val="ListParagraph"/>
         <w:numPr>
           <w:ilvl w:val="0"/>
           <w:numId w:val="8"/>
@@ -3906,7 +3906,7 @@
     </w:p>
     <w:p>
       <w:pPr>
-        <w:pStyle w:val="Paragrafoelenco"/>
+        <w:pStyle w:val="ListParagraph"/>
         <w:numPr>
           <w:ilvl w:val="0"/>
           <w:numId w:val="8"/>
@@ -3974,7 +3974,7 @@
     </w:p>
     <w:p>
       <w:pPr>
-        <w:pStyle w:val="Titolo1"/>
+        <w:pStyle w:val="Heading1"/>
         <w:numPr>
           <w:ilvl w:val="0"/>
           <w:numId w:val="3"/>
@@ -4030,7 +4030,7 @@
     </w:p>
     <w:p>
       <w:pPr>
-        <w:pStyle w:val="Titolo2"/>
+        <w:pStyle w:val="Heading2"/>
         <w:numPr>
           <w:ilvl w:val="1"/>
           <w:numId w:val="3"/>
@@ -4134,7 +4134,7 @@
     </w:p>
     <w:p>
       <w:pPr>
-        <w:pStyle w:val="Paragrafoelenco"/>
+        <w:pStyle w:val="ListParagraph"/>
         <w:numPr>
           <w:ilvl w:val="0"/>
           <w:numId w:val="9"/>
@@ -4167,7 +4167,7 @@
     </w:p>
     <w:p>
       <w:pPr>
-        <w:pStyle w:val="Paragrafoelenco"/>
+        <w:pStyle w:val="ListParagraph"/>
         <w:numPr>
           <w:ilvl w:val="0"/>
           <w:numId w:val="9"/>
@@ -4184,7 +4184,7 @@
     </w:p>
     <w:p>
       <w:pPr>
-        <w:pStyle w:val="Paragrafoelenco"/>
+        <w:pStyle w:val="ListParagraph"/>
         <w:numPr>
           <w:ilvl w:val="0"/>
           <w:numId w:val="9"/>
@@ -4209,7 +4209,7 @@
     </w:p>
     <w:p>
       <w:pPr>
-        <w:pStyle w:val="Paragrafoelenco"/>
+        <w:pStyle w:val="ListParagraph"/>
         <w:numPr>
           <w:ilvl w:val="0"/>
           <w:numId w:val="9"/>
@@ -4226,7 +4226,7 @@
     </w:p>
     <w:p>
       <w:pPr>
-        <w:pStyle w:val="Paragrafoelenco"/>
+        <w:pStyle w:val="ListParagraph"/>
         <w:numPr>
           <w:ilvl w:val="0"/>
           <w:numId w:val="9"/>
@@ -4243,7 +4243,7 @@
     </w:p>
     <w:p>
       <w:pPr>
-        <w:pStyle w:val="Paragrafoelenco"/>
+        <w:pStyle w:val="ListParagraph"/>
         <w:numPr>
           <w:ilvl w:val="0"/>
           <w:numId w:val="9"/>
@@ -4268,7 +4268,7 @@
     </w:p>
     <w:p>
       <w:pPr>
-        <w:pStyle w:val="Paragrafoelenco"/>
+        <w:pStyle w:val="ListParagraph"/>
         <w:numPr>
           <w:ilvl w:val="0"/>
           <w:numId w:val="9"/>
@@ -4305,7 +4305,7 @@
     </w:p>
     <w:p>
       <w:pPr>
-        <w:pStyle w:val="Titolo2"/>
+        <w:pStyle w:val="Heading2"/>
         <w:numPr>
           <w:ilvl w:val="1"/>
           <w:numId w:val="3"/>
@@ -4418,7 +4418,7 @@
     </w:p>
     <w:p>
       <w:pPr>
-        <w:pStyle w:val="Paragrafoelenco"/>
+        <w:pStyle w:val="ListParagraph"/>
         <w:numPr>
           <w:ilvl w:val="0"/>
           <w:numId w:val="9"/>
@@ -4435,7 +4435,7 @@
     </w:p>
     <w:p>
       <w:pPr>
-        <w:pStyle w:val="Paragrafoelenco"/>
+        <w:pStyle w:val="ListParagraph"/>
         <w:numPr>
           <w:ilvl w:val="0"/>
           <w:numId w:val="9"/>
@@ -4452,7 +4452,7 @@
     </w:p>
     <w:p>
       <w:pPr>
-        <w:pStyle w:val="Paragrafoelenco"/>
+        <w:pStyle w:val="ListParagraph"/>
         <w:numPr>
           <w:ilvl w:val="0"/>
           <w:numId w:val="9"/>
@@ -4477,7 +4477,7 @@
     </w:p>
     <w:p>
       <w:pPr>
-        <w:pStyle w:val="Paragrafoelenco"/>
+        <w:pStyle w:val="ListParagraph"/>
         <w:numPr>
           <w:ilvl w:val="0"/>
           <w:numId w:val="9"/>
@@ -4494,7 +4494,7 @@
     </w:p>
     <w:p>
       <w:pPr>
-        <w:pStyle w:val="Paragrafoelenco"/>
+        <w:pStyle w:val="ListParagraph"/>
         <w:numPr>
           <w:ilvl w:val="0"/>
           <w:numId w:val="9"/>
@@ -4519,7 +4519,7 @@
     </w:p>
     <w:p>
       <w:pPr>
-        <w:pStyle w:val="Paragrafoelenco"/>
+        <w:pStyle w:val="ListParagraph"/>
         <w:numPr>
           <w:ilvl w:val="0"/>
           <w:numId w:val="9"/>
@@ -4536,7 +4536,7 @@
     </w:p>
     <w:p>
       <w:pPr>
-        <w:pStyle w:val="Paragrafoelenco"/>
+        <w:pStyle w:val="ListParagraph"/>
         <w:numPr>
           <w:ilvl w:val="0"/>
           <w:numId w:val="9"/>
@@ -4553,7 +4553,7 @@
     </w:p>
     <w:p>
       <w:pPr>
-        <w:pStyle w:val="Paragrafoelenco"/>
+        <w:pStyle w:val="ListParagraph"/>
         <w:numPr>
           <w:ilvl w:val="0"/>
           <w:numId w:val="9"/>
@@ -4570,7 +4570,7 @@
     </w:p>
     <w:p>
       <w:pPr>
-        <w:pStyle w:val="Paragrafoelenco"/>
+        <w:pStyle w:val="ListParagraph"/>
         <w:numPr>
           <w:ilvl w:val="0"/>
           <w:numId w:val="9"/>
@@ -4595,7 +4595,7 @@
     </w:p>
     <w:p>
       <w:pPr>
-        <w:pStyle w:val="Paragrafoelenco"/>
+        <w:pStyle w:val="ListParagraph"/>
         <w:numPr>
           <w:ilvl w:val="0"/>
           <w:numId w:val="9"/>
@@ -4620,7 +4620,7 @@
     </w:p>
     <w:p>
       <w:pPr>
-        <w:pStyle w:val="Paragrafoelenco"/>
+        <w:pStyle w:val="ListParagraph"/>
         <w:numPr>
           <w:ilvl w:val="0"/>
           <w:numId w:val="9"/>
@@ -4645,7 +4645,7 @@
     </w:p>
     <w:p>
       <w:pPr>
-        <w:pStyle w:val="Paragrafoelenco"/>
+        <w:pStyle w:val="ListParagraph"/>
         <w:numPr>
           <w:ilvl w:val="0"/>
           <w:numId w:val="9"/>
@@ -4670,7 +4670,7 @@
     </w:p>
     <w:p>
       <w:pPr>
-        <w:pStyle w:val="Paragrafoelenco"/>
+        <w:pStyle w:val="ListParagraph"/>
         <w:numPr>
           <w:ilvl w:val="0"/>
           <w:numId w:val="9"/>
@@ -4688,7 +4688,7 @@
     </w:p>
     <w:p>
       <w:pPr>
-        <w:pStyle w:val="Paragrafoelenco"/>
+        <w:pStyle w:val="ListParagraph"/>
         <w:numPr>
           <w:ilvl w:val="0"/>
           <w:numId w:val="9"/>
@@ -4735,7 +4735,7 @@
     </w:p>
     <w:p>
       <w:pPr>
-        <w:pStyle w:val="Titolo1"/>
+        <w:pStyle w:val="Heading1"/>
         <w:numPr>
           <w:ilvl w:val="0"/>
           <w:numId w:val="3"/>
@@ -4843,14 +4843,7 @@
           <w:sz w:val="22"/>
           <w:lang w:val="en-GB"/>
         </w:rPr>
-        <w:t xml:space="preserve">details </w:t>
-      </w:r>
-      <w:r>
-        <w:rPr>
-          <w:sz w:val="22"/>
-          <w:lang w:val="en-GB"/>
-        </w:rPr>
-        <w:t xml:space="preserve">are missing in </w:t>
+        <w:t xml:space="preserve">details are missing in </w:t>
       </w:r>
       <w:r>
         <w:rPr>
@@ -4862,62 +4855,44 @@
       <w:r>
         <w:rPr>
           <w:sz w:val="22"/>
-        </w:rPr>
-        <w:t xml:space="preserve">Worker </w:t>
+          <w:lang w:val="en-US"/>
+          <w:rPrChange w:id="12" w:author="Tinti Erica" w:date="2017-02-05T15:17:00Z">
+            <w:rPr>
+              <w:sz w:val="22"/>
+            </w:rPr>
+          </w:rPrChange>
+        </w:rPr>
+        <w:t>Worker methods for Payments</w:t>
+      </w:r>
+      <w:r>
+        <w:rPr>
+          <w:sz w:val="22"/>
+          <w:lang w:val="en-GB"/>
+        </w:rPr>
+        <w:t>” and “</w:t>
+      </w:r>
+      <w:r>
+        <w:rPr>
+          <w:sz w:val="22"/>
+          <w:lang w:val="en-US"/>
+          <w:rPrChange w:id="13" w:author="Tinti Erica" w:date="2017-02-05T15:17:00Z">
+            <w:rPr>
+              <w:sz w:val="22"/>
+            </w:rPr>
+          </w:rPrChange>
+        </w:rPr>
+        <w:t xml:space="preserve">Worker methods for </w:t>
       </w:r>
       <w:proofErr w:type="spellStart"/>
       <w:r>
         <w:rPr>
           <w:sz w:val="22"/>
-        </w:rPr>
-        <w:t>methods</w:t>
-      </w:r>
-      <w:proofErr w:type="spellEnd"/>
-      <w:r>
-        <w:rPr>
-          <w:sz w:val="22"/>
-        </w:rPr>
-        <w:t xml:space="preserve"> for </w:t>
-      </w:r>
-      <w:proofErr w:type="spellStart"/>
-      <w:r>
-        <w:rPr>
-          <w:sz w:val="22"/>
-        </w:rPr>
-        <w:t>Payments</w:t>
-      </w:r>
-      <w:proofErr w:type="spellEnd"/>
-      <w:r>
-        <w:rPr>
-          <w:sz w:val="22"/>
-          <w:lang w:val="en-GB"/>
-        </w:rPr>
-        <w:t>” and “</w:t>
-      </w:r>
-      <w:r>
-        <w:rPr>
-          <w:sz w:val="22"/>
-        </w:rPr>
-        <w:t xml:space="preserve">Worker </w:t>
-      </w:r>
-      <w:proofErr w:type="spellStart"/>
-      <w:r>
-        <w:rPr>
-          <w:sz w:val="22"/>
-        </w:rPr>
-        <w:t>methods</w:t>
-      </w:r>
-      <w:proofErr w:type="spellEnd"/>
-      <w:r>
-        <w:rPr>
-          <w:sz w:val="22"/>
-        </w:rPr>
-        <w:t xml:space="preserve"> for </w:t>
-      </w:r>
-      <w:proofErr w:type="spellStart"/>
-      <w:r>
-        <w:rPr>
-          <w:sz w:val="22"/>
+          <w:lang w:val="en-US"/>
+          <w:rPrChange w:id="14" w:author="Tinti Erica" w:date="2017-02-05T15:17:00Z">
+            <w:rPr>
+              <w:sz w:val="22"/>
+            </w:rPr>
+          </w:rPrChange>
         </w:rPr>
         <w:t>BillingAccounts</w:t>
       </w:r>
@@ -5094,21 +5069,7 @@
           <w:sz w:val="22"/>
           <w:lang w:val="en-GB"/>
         </w:rPr>
-        <w:t xml:space="preserve">two classes discussed in this document refer to the highlighted elements and make queries to control the presence of payments or to retrieve the status of a billing account (balance and open orders) </w:t>
-      </w:r>
-      <w:r>
-        <w:rPr>
-          <w:sz w:val="22"/>
-          <w:lang w:val="en-GB"/>
-        </w:rPr>
-        <w:t>on the DB</w:t>
-      </w:r>
-      <w:r>
-        <w:rPr>
-          <w:sz w:val="22"/>
-          <w:lang w:val="en-GB"/>
-        </w:rPr>
-        <w:t>.</w:t>
+        <w:t>two classes discussed in this document refer to the highlighted elements and make queries to control the presence of payments or to retrieve the status of a billing account (balance and open orders) on the DB.</w:t>
       </w:r>
     </w:p>
     <w:p>
@@ -5130,6 +5091,13 @@
         <w:rPr>
           <w:i/>
           <w:sz w:val="22"/>
+          <w:lang w:val="en-US"/>
+          <w:rPrChange w:id="15" w:author="Tinti Erica" w:date="2017-02-05T15:17:00Z">
+            <w:rPr>
+              <w:i/>
+              <w:sz w:val="22"/>
+            </w:rPr>
+          </w:rPrChange>
         </w:rPr>
         <w:t>org.apache.ofbiz.entity</w:t>
       </w:r>
@@ -5137,6 +5105,12 @@
       <w:r>
         <w:rPr>
           <w:sz w:val="22"/>
+          <w:lang w:val="en-US"/>
+          <w:rPrChange w:id="16" w:author="Tinti Erica" w:date="2017-02-05T15:17:00Z">
+            <w:rPr>
+              <w:sz w:val="22"/>
+            </w:rPr>
+          </w:rPrChange>
         </w:rPr>
         <w:t>.</w:t>
       </w:r>
@@ -5171,7 +5145,7 @@
     </w:p>
     <w:p>
       <w:pPr>
-        <w:pStyle w:val="Titolo1"/>
+        <w:pStyle w:val="Heading1"/>
         <w:numPr>
           <w:ilvl w:val="0"/>
           <w:numId w:val="3"/>
@@ -5181,7 +5155,7 @@
           <w:lang w:val="en-GB"/>
         </w:rPr>
       </w:pPr>
-      <w:bookmarkStart w:id="12" w:name="_Toc474064151"/>
+      <w:bookmarkStart w:id="17" w:name="_Toc474064151"/>
       <w:r>
         <w:rPr>
           <w:sz w:val="32"/>
@@ -5190,7 +5164,7 @@
         <w:lastRenderedPageBreak/>
         <w:t>List of Issues</w:t>
       </w:r>
-      <w:bookmarkEnd w:id="12"/>
+      <w:bookmarkEnd w:id="17"/>
     </w:p>
     <w:p>
       <w:pPr>
@@ -5203,7 +5177,7 @@
     </w:p>
     <w:p>
       <w:pPr>
-        <w:pStyle w:val="Titolo2"/>
+        <w:pStyle w:val="Heading2"/>
         <w:numPr>
           <w:ilvl w:val="1"/>
           <w:numId w:val="3"/>
@@ -5220,7 +5194,7 @@
         </w:rPr>
         <w:t xml:space="preserve"> </w:t>
       </w:r>
-      <w:bookmarkStart w:id="13" w:name="_Toc474064152"/>
+      <w:bookmarkStart w:id="18" w:name="_Toc474064152"/>
       <w:r>
         <w:rPr>
           <w:sz w:val="28"/>
@@ -5235,7 +5209,7 @@
         </w:rPr>
         <w:t>onventions</w:t>
       </w:r>
-      <w:bookmarkEnd w:id="13"/>
+      <w:bookmarkEnd w:id="18"/>
     </w:p>
     <w:p>
       <w:pPr>
@@ -5434,6 +5408,12 @@
         <w:spacing w:after="120"/>
         <w:rPr>
           <w:sz w:val="22"/>
+          <w:lang w:val="en-US"/>
+          <w:rPrChange w:id="19" w:author="Tinti Erica" w:date="2017-02-05T15:17:00Z">
+            <w:rPr>
+              <w:sz w:val="22"/>
+            </w:rPr>
+          </w:rPrChange>
         </w:rPr>
       </w:pPr>
       <w:r>
@@ -5444,9 +5424,16 @@
         <w:t xml:space="preserve">Line 180: </w:t>
       </w:r>
       <w:proofErr w:type="spellStart"/>
-      <w:r>
-        <w:rPr>
-          <w:sz w:val="22"/>
+      <w:proofErr w:type="gramStart"/>
+      <w:r>
+        <w:rPr>
+          <w:sz w:val="22"/>
+          <w:lang w:val="en-US"/>
+          <w:rPrChange w:id="20" w:author="Tinti Erica" w:date="2017-02-05T15:17:00Z">
+            <w:rPr>
+              <w:sz w:val="22"/>
+            </w:rPr>
+          </w:rPrChange>
         </w:rPr>
         <w:t>availableToCapture</w:t>
       </w:r>
@@ -5454,70 +5441,27 @@
       <w:r>
         <w:rPr>
           <w:sz w:val="22"/>
-        </w:rPr>
-        <w:t>()</w:t>
-      </w:r>
-      <w:r>
-        <w:rPr>
-          <w:sz w:val="22"/>
-        </w:rPr>
-        <w:t xml:space="preserve"> </w:t>
-      </w:r>
-      <w:proofErr w:type="spellStart"/>
-      <w:r>
-        <w:rPr>
-          <w:sz w:val="22"/>
-        </w:rPr>
-        <w:t>method</w:t>
-      </w:r>
-      <w:proofErr w:type="spellEnd"/>
-      <w:r>
-        <w:rPr>
-          <w:sz w:val="22"/>
-        </w:rPr>
-        <w:t xml:space="preserve"> </w:t>
-      </w:r>
-      <w:proofErr w:type="spellStart"/>
-      <w:r>
-        <w:rPr>
-          <w:sz w:val="22"/>
-        </w:rPr>
-        <w:t>name</w:t>
-      </w:r>
-      <w:proofErr w:type="spellEnd"/>
-      <w:r>
-        <w:rPr>
-          <w:sz w:val="22"/>
-        </w:rPr>
-        <w:t xml:space="preserve"> </w:t>
-      </w:r>
-      <w:proofErr w:type="spellStart"/>
-      <w:r>
-        <w:rPr>
-          <w:sz w:val="22"/>
-        </w:rPr>
-        <w:t>could</w:t>
-      </w:r>
-      <w:proofErr w:type="spellEnd"/>
-      <w:r>
-        <w:rPr>
-          <w:sz w:val="22"/>
-        </w:rPr>
-        <w:t xml:space="preserve"> be more </w:t>
-      </w:r>
-      <w:proofErr w:type="spellStart"/>
-      <w:r>
-        <w:rPr>
-          <w:sz w:val="22"/>
-        </w:rPr>
-        <w:t>meaningful</w:t>
-      </w:r>
-      <w:proofErr w:type="spellEnd"/>
-      <w:r>
-        <w:rPr>
-          <w:sz w:val="22"/>
-        </w:rPr>
-        <w:t>.</w:t>
+          <w:lang w:val="en-US"/>
+          <w:rPrChange w:id="21" w:author="Tinti Erica" w:date="2017-02-05T15:17:00Z">
+            <w:rPr>
+              <w:sz w:val="22"/>
+            </w:rPr>
+          </w:rPrChange>
+        </w:rPr>
+        <w:t>(</w:t>
+      </w:r>
+      <w:proofErr w:type="gramEnd"/>
+      <w:r>
+        <w:rPr>
+          <w:sz w:val="22"/>
+          <w:lang w:val="en-US"/>
+          <w:rPrChange w:id="22" w:author="Tinti Erica" w:date="2017-02-05T15:17:00Z">
+            <w:rPr>
+              <w:sz w:val="22"/>
+            </w:rPr>
+          </w:rPrChange>
+        </w:rPr>
+        <w:t>) method name could be more meaningful.</w:t>
       </w:r>
     </w:p>
     <w:p>
@@ -5721,7 +5665,7 @@
     </w:p>
     <w:p>
       <w:pPr>
-        <w:pStyle w:val="Titolo2"/>
+        <w:pStyle w:val="Heading2"/>
         <w:numPr>
           <w:ilvl w:val="1"/>
           <w:numId w:val="3"/>
@@ -5738,7 +5682,7 @@
         </w:rPr>
         <w:t xml:space="preserve"> </w:t>
       </w:r>
-      <w:bookmarkStart w:id="14" w:name="_Toc474064153"/>
+      <w:bookmarkStart w:id="23" w:name="_Toc474064153"/>
       <w:r>
         <w:rPr>
           <w:sz w:val="28"/>
@@ -5746,7 +5690,7 @@
         </w:rPr>
         <w:t>Indention</w:t>
       </w:r>
-      <w:bookmarkEnd w:id="14"/>
+      <w:bookmarkEnd w:id="23"/>
     </w:p>
     <w:p>
       <w:pPr>
@@ -5796,7 +5740,7 @@
     </w:p>
     <w:p>
       <w:pPr>
-        <w:pStyle w:val="Titolo2"/>
+        <w:pStyle w:val="Heading2"/>
         <w:numPr>
           <w:ilvl w:val="1"/>
           <w:numId w:val="3"/>
@@ -5813,7 +5757,7 @@
         </w:rPr>
         <w:t xml:space="preserve"> </w:t>
       </w:r>
-      <w:bookmarkStart w:id="15" w:name="_Toc474064154"/>
+      <w:bookmarkStart w:id="24" w:name="_Toc474064154"/>
       <w:r>
         <w:rPr>
           <w:sz w:val="28"/>
@@ -5821,7 +5765,7 @@
         </w:rPr>
         <w:t>Braces</w:t>
       </w:r>
-      <w:bookmarkEnd w:id="15"/>
+      <w:bookmarkEnd w:id="24"/>
     </w:p>
     <w:p>
       <w:pPr>
@@ -5938,7 +5882,7 @@
     </w:p>
     <w:p>
       <w:pPr>
-        <w:pStyle w:val="Titolo2"/>
+        <w:pStyle w:val="Heading2"/>
         <w:numPr>
           <w:ilvl w:val="1"/>
           <w:numId w:val="3"/>
@@ -5955,7 +5899,7 @@
         </w:rPr>
         <w:t xml:space="preserve"> </w:t>
       </w:r>
-      <w:bookmarkStart w:id="16" w:name="_Toc474064155"/>
+      <w:bookmarkStart w:id="25" w:name="_Toc474064155"/>
       <w:r>
         <w:rPr>
           <w:sz w:val="28"/>
@@ -5963,7 +5907,7 @@
         </w:rPr>
         <w:t>File Organization</w:t>
       </w:r>
-      <w:bookmarkEnd w:id="16"/>
+      <w:bookmarkEnd w:id="25"/>
     </w:p>
     <w:p>
       <w:pPr>
@@ -6245,7 +6189,7 @@
     </w:p>
     <w:p>
       <w:pPr>
-        <w:pStyle w:val="Titolo2"/>
+        <w:pStyle w:val="Heading2"/>
         <w:numPr>
           <w:ilvl w:val="1"/>
           <w:numId w:val="3"/>
@@ -6262,7 +6206,7 @@
         </w:rPr>
         <w:t xml:space="preserve"> </w:t>
       </w:r>
-      <w:bookmarkStart w:id="17" w:name="_Toc474064156"/>
+      <w:bookmarkStart w:id="26" w:name="_Toc474064156"/>
       <w:r>
         <w:rPr>
           <w:sz w:val="28"/>
@@ -6270,7 +6214,7 @@
         </w:rPr>
         <w:t>Wrapping Lines</w:t>
       </w:r>
-      <w:bookmarkEnd w:id="17"/>
+      <w:bookmarkEnd w:id="26"/>
     </w:p>
     <w:p>
       <w:pPr>
@@ -6316,12 +6260,10 @@
           <w:lang w:val="en-GB"/>
         </w:rPr>
       </w:pPr>
-      <w:bookmarkStart w:id="18" w:name="_GoBack"/>
-      <w:bookmarkEnd w:id="18"/>
-    </w:p>
-    <w:p>
-      <w:pPr>
-        <w:pStyle w:val="Titolo2"/>
+    </w:p>
+    <w:p>
+      <w:pPr>
+        <w:pStyle w:val="Heading2"/>
         <w:numPr>
           <w:ilvl w:val="1"/>
           <w:numId w:val="3"/>
@@ -6338,7 +6280,7 @@
         </w:rPr>
         <w:t xml:space="preserve"> </w:t>
       </w:r>
-      <w:bookmarkStart w:id="19" w:name="_Toc474064157"/>
+      <w:bookmarkStart w:id="27" w:name="_Toc474064157"/>
       <w:r>
         <w:rPr>
           <w:sz w:val="28"/>
@@ -6346,7 +6288,7 @@
         </w:rPr>
         <w:t>Comments</w:t>
       </w:r>
-      <w:bookmarkEnd w:id="19"/>
+      <w:bookmarkEnd w:id="27"/>
     </w:p>
     <w:p>
       <w:pPr>
@@ -6375,7 +6317,7 @@
     </w:p>
     <w:p>
       <w:pPr>
-        <w:pStyle w:val="Titolo2"/>
+        <w:pStyle w:val="Heading2"/>
         <w:numPr>
           <w:ilvl w:val="1"/>
           <w:numId w:val="3"/>
@@ -6392,7 +6334,7 @@
         </w:rPr>
         <w:t xml:space="preserve"> </w:t>
       </w:r>
-      <w:bookmarkStart w:id="20" w:name="_Toc474064158"/>
+      <w:bookmarkStart w:id="28" w:name="_Toc474064158"/>
       <w:r>
         <w:rPr>
           <w:sz w:val="28"/>
@@ -6400,7 +6342,7 @@
         </w:rPr>
         <w:t>Java Source Files</w:t>
       </w:r>
-      <w:bookmarkEnd w:id="20"/>
+      <w:bookmarkEnd w:id="28"/>
     </w:p>
     <w:p>
       <w:pPr>
@@ -6422,7 +6364,7 @@
     </w:p>
     <w:p>
       <w:pPr>
-        <w:pStyle w:val="Titolo2"/>
+        <w:pStyle w:val="Heading2"/>
         <w:numPr>
           <w:ilvl w:val="1"/>
           <w:numId w:val="3"/>
@@ -6439,7 +6381,7 @@
         </w:rPr>
         <w:t xml:space="preserve"> </w:t>
       </w:r>
-      <w:bookmarkStart w:id="21" w:name="_Toc474064159"/>
+      <w:bookmarkStart w:id="29" w:name="_Toc474064159"/>
       <w:r>
         <w:rPr>
           <w:sz w:val="28"/>
@@ -6447,7 +6389,7 @@
         </w:rPr>
         <w:t>Package and Import Statements</w:t>
       </w:r>
-      <w:bookmarkEnd w:id="21"/>
+      <w:bookmarkEnd w:id="29"/>
     </w:p>
     <w:p>
       <w:pPr>
@@ -6476,7 +6418,7 @@
     </w:p>
     <w:p>
       <w:pPr>
-        <w:pStyle w:val="Titolo2"/>
+        <w:pStyle w:val="Heading2"/>
         <w:numPr>
           <w:ilvl w:val="1"/>
           <w:numId w:val="3"/>
@@ -6493,7 +6435,7 @@
         </w:rPr>
         <w:t xml:space="preserve"> </w:t>
       </w:r>
-      <w:bookmarkStart w:id="22" w:name="_Toc474064160"/>
+      <w:bookmarkStart w:id="30" w:name="_Toc474064160"/>
       <w:r>
         <w:rPr>
           <w:sz w:val="28"/>
@@ -6501,7 +6443,7 @@
         </w:rPr>
         <w:t>Class and Interface Declaration</w:t>
       </w:r>
-      <w:bookmarkEnd w:id="22"/>
+      <w:bookmarkEnd w:id="30"/>
     </w:p>
     <w:p>
       <w:pPr>
@@ -6566,7 +6508,7 @@
     </w:p>
     <w:p>
       <w:pPr>
-        <w:pStyle w:val="Titolo2"/>
+        <w:pStyle w:val="Heading2"/>
         <w:numPr>
           <w:ilvl w:val="1"/>
           <w:numId w:val="3"/>
@@ -6576,7 +6518,7 @@
           <w:lang w:val="en-GB"/>
         </w:rPr>
       </w:pPr>
-      <w:bookmarkStart w:id="23" w:name="_Toc474064161"/>
+      <w:bookmarkStart w:id="31" w:name="_Toc474064161"/>
       <w:r>
         <w:rPr>
           <w:sz w:val="28"/>
@@ -6584,29 +6526,139 @@
         </w:rPr>
         <w:t>Initialization and Declarations</w:t>
       </w:r>
-      <w:bookmarkEnd w:id="23"/>
+      <w:bookmarkEnd w:id="31"/>
     </w:p>
     <w:p>
       <w:pPr>
         <w:spacing w:after="120"/>
         <w:rPr>
-          <w:sz w:val="22"/>
-          <w:lang w:val="en-GB"/>
-        </w:rPr>
-      </w:pPr>
+          <w:ins w:id="32" w:author="Tinti Erica" w:date="2017-02-05T15:19:00Z"/>
+          <w:b/>
+          <w:sz w:val="22"/>
+          <w:lang w:val="en-GB"/>
+          <w:rPrChange w:id="33" w:author="Tinti Erica" w:date="2017-02-05T16:26:00Z">
+            <w:rPr>
+              <w:ins w:id="34" w:author="Tinti Erica" w:date="2017-02-05T15:19:00Z"/>
+              <w:sz w:val="22"/>
+              <w:lang w:val="en-GB"/>
+            </w:rPr>
+          </w:rPrChange>
+        </w:rPr>
+      </w:pPr>
+      <w:proofErr w:type="spellStart"/>
+      <w:ins w:id="35" w:author="Tinti Erica" w:date="2017-02-05T15:19:00Z">
+        <w:r>
+          <w:rPr>
+            <w:b/>
+            <w:sz w:val="22"/>
+            <w:lang w:val="en-GB"/>
+            <w:rPrChange w:id="36" w:author="Tinti Erica" w:date="2017-02-05T16:26:00Z">
+              <w:rPr>
+                <w:sz w:val="22"/>
+                <w:lang w:val="en-GB"/>
+              </w:rPr>
+            </w:rPrChange>
+          </w:rPr>
+          <w:t>BillingAccountWorker</w:t>
+        </w:r>
+        <w:proofErr w:type="spellEnd"/>
+      </w:ins>
     </w:p>
     <w:p>
       <w:pPr>
         <w:spacing w:after="120"/>
         <w:rPr>
-          <w:sz w:val="22"/>
-          <w:lang w:val="en-GB"/>
-        </w:rPr>
-      </w:pPr>
-    </w:p>
-    <w:p>
-      <w:pPr>
-        <w:pStyle w:val="Titolo2"/>
+          <w:ins w:id="37" w:author="Tinti Erica" w:date="2017-02-05T15:20:00Z"/>
+          <w:sz w:val="22"/>
+          <w:lang w:val="en-GB"/>
+        </w:rPr>
+      </w:pPr>
+      <w:ins w:id="38" w:author="Tinti Erica" w:date="2017-02-05T15:19:00Z">
+        <w:r>
+          <w:rPr>
+            <w:sz w:val="22"/>
+            <w:lang w:val="en-GB"/>
+          </w:rPr>
+          <w:t xml:space="preserve">Line 127: </w:t>
+        </w:r>
+      </w:ins>
+      <w:ins w:id="39" w:author="Tinti Erica" w:date="2017-02-05T15:20:00Z">
+        <w:r>
+          <w:rPr>
+            <w:sz w:val="22"/>
+            <w:lang w:val="en-GB"/>
+          </w:rPr>
+          <w:t xml:space="preserve">method </w:t>
+        </w:r>
+      </w:ins>
+      <w:ins w:id="40" w:author="Tinti Erica" w:date="2017-02-05T15:19:00Z">
+        <w:r>
+          <w:rPr>
+            <w:sz w:val="22"/>
+            <w:lang w:val="en-GB"/>
+          </w:rPr>
+          <w:t xml:space="preserve">visibility </w:t>
+        </w:r>
+        <w:bookmarkStart w:id="41" w:name="_GoBack"/>
+        <w:bookmarkEnd w:id="41"/>
+        <w:r>
+          <w:rPr>
+            <w:sz w:val="22"/>
+            <w:lang w:val="en-GB"/>
+          </w:rPr>
+          <w:t>could be private</w:t>
+        </w:r>
+      </w:ins>
+    </w:p>
+    <w:p>
+      <w:pPr>
+        <w:spacing w:after="120"/>
+        <w:rPr>
+          <w:ins w:id="42" w:author="Tinti Erica" w:date="2017-02-05T15:20:00Z"/>
+          <w:sz w:val="22"/>
+          <w:lang w:val="en-GB"/>
+        </w:rPr>
+      </w:pPr>
+      <w:ins w:id="43" w:author="Tinti Erica" w:date="2017-02-05T15:20:00Z">
+        <w:r>
+          <w:rPr>
+            <w:sz w:val="22"/>
+            <w:lang w:val="en-GB"/>
+          </w:rPr>
+          <w:t>Line 151: method visibility could be private</w:t>
+        </w:r>
+      </w:ins>
+    </w:p>
+    <w:p>
+      <w:pPr>
+        <w:spacing w:after="120"/>
+        <w:rPr>
+          <w:sz w:val="22"/>
+          <w:lang w:val="en-GB"/>
+        </w:rPr>
+      </w:pPr>
+      <w:ins w:id="44" w:author="Tinti Erica" w:date="2017-02-05T15:21:00Z">
+        <w:r>
+          <w:rPr>
+            <w:sz w:val="22"/>
+            <w:lang w:val="en-GB"/>
+          </w:rPr>
+          <w:t>Line 180: method visibility could be private</w:t>
+        </w:r>
+      </w:ins>
+    </w:p>
+    <w:p>
+      <w:pPr>
+        <w:spacing w:after="120"/>
+        <w:rPr>
+          <w:sz w:val="22"/>
+          <w:lang w:val="en-GB"/>
+        </w:rPr>
+      </w:pPr>
+    </w:p>
+    <w:p>
+      <w:pPr>
+        <w:pStyle w:val="Heading2"/>
         <w:numPr>
           <w:ilvl w:val="1"/>
           <w:numId w:val="3"/>
@@ -6616,7 +6668,7 @@
           <w:lang w:val="en-GB"/>
         </w:rPr>
       </w:pPr>
-      <w:bookmarkStart w:id="24" w:name="_Toc474064162"/>
+      <w:bookmarkStart w:id="45" w:name="_Toc474064162"/>
       <w:r>
         <w:rPr>
           <w:sz w:val="28"/>
@@ -6624,7 +6676,7 @@
         </w:rPr>
         <w:t>Method Calls</w:t>
       </w:r>
-      <w:bookmarkEnd w:id="24"/>
+      <w:bookmarkEnd w:id="45"/>
     </w:p>
     <w:p>
       <w:pPr>
@@ -6646,7 +6698,7 @@
     </w:p>
     <w:p>
       <w:pPr>
-        <w:pStyle w:val="Titolo2"/>
+        <w:pStyle w:val="Heading2"/>
         <w:numPr>
           <w:ilvl w:val="1"/>
           <w:numId w:val="3"/>
@@ -6656,15 +6708,16 @@
           <w:lang w:val="en-GB"/>
         </w:rPr>
       </w:pPr>
-      <w:bookmarkStart w:id="25" w:name="_Toc474064163"/>
+      <w:bookmarkStart w:id="46" w:name="_Toc474064163"/>
       <w:r>
         <w:rPr>
           <w:sz w:val="28"/>
           <w:lang w:val="en-GB"/>
         </w:rPr>
+        <w:lastRenderedPageBreak/>
         <w:t>Arrays</w:t>
       </w:r>
-      <w:bookmarkEnd w:id="25"/>
+      <w:bookmarkEnd w:id="46"/>
     </w:p>
     <w:p>
       <w:pPr>
@@ -6693,7 +6746,7 @@
     </w:p>
     <w:p>
       <w:pPr>
-        <w:pStyle w:val="Titolo2"/>
+        <w:pStyle w:val="Heading2"/>
         <w:numPr>
           <w:ilvl w:val="1"/>
           <w:numId w:val="3"/>
@@ -6703,16 +6756,15 @@
           <w:lang w:val="en-GB"/>
         </w:rPr>
       </w:pPr>
-      <w:bookmarkStart w:id="26" w:name="_Toc474064164"/>
+      <w:bookmarkStart w:id="47" w:name="_Toc474064164"/>
       <w:r>
         <w:rPr>
           <w:sz w:val="28"/>
           <w:lang w:val="en-GB"/>
         </w:rPr>
-        <w:lastRenderedPageBreak/>
         <w:t>Object Comparison</w:t>
       </w:r>
-      <w:bookmarkEnd w:id="26"/>
+      <w:bookmarkEnd w:id="47"/>
     </w:p>
     <w:p>
       <w:pPr>
@@ -6741,7 +6793,7 @@
     </w:p>
     <w:p>
       <w:pPr>
-        <w:pStyle w:val="Titolo2"/>
+        <w:pStyle w:val="Heading2"/>
         <w:numPr>
           <w:ilvl w:val="1"/>
           <w:numId w:val="3"/>
@@ -6751,7 +6803,7 @@
           <w:lang w:val="en-GB"/>
         </w:rPr>
       </w:pPr>
-      <w:bookmarkStart w:id="27" w:name="_Toc474064165"/>
+      <w:bookmarkStart w:id="48" w:name="_Toc474064165"/>
       <w:r>
         <w:rPr>
           <w:sz w:val="28"/>
@@ -6759,7 +6811,7 @@
         </w:rPr>
         <w:t>Output Format</w:t>
       </w:r>
-      <w:bookmarkEnd w:id="27"/>
+      <w:bookmarkEnd w:id="48"/>
     </w:p>
     <w:p>
       <w:pPr>
@@ -6945,7 +6997,7 @@
     </w:p>
     <w:p>
       <w:pPr>
-        <w:pStyle w:val="Titolo2"/>
+        <w:pStyle w:val="Heading2"/>
         <w:numPr>
           <w:ilvl w:val="1"/>
           <w:numId w:val="3"/>
@@ -6955,7 +7007,7 @@
           <w:lang w:val="en-GB"/>
         </w:rPr>
       </w:pPr>
-      <w:bookmarkStart w:id="28" w:name="_Toc474064166"/>
+      <w:bookmarkStart w:id="49" w:name="_Toc474064166"/>
       <w:r>
         <w:rPr>
           <w:sz w:val="28"/>
@@ -6977,7 +7029,7 @@
         </w:rPr>
         <w:t xml:space="preserve"> and Assignments</w:t>
       </w:r>
-      <w:bookmarkEnd w:id="28"/>
+      <w:bookmarkEnd w:id="49"/>
     </w:p>
     <w:p>
       <w:pPr>
@@ -7006,7 +7058,7 @@
     </w:p>
     <w:p>
       <w:pPr>
-        <w:pStyle w:val="Titolo2"/>
+        <w:pStyle w:val="Heading2"/>
         <w:numPr>
           <w:ilvl w:val="1"/>
           <w:numId w:val="3"/>
@@ -7016,7 +7068,7 @@
           <w:lang w:val="en-GB"/>
         </w:rPr>
       </w:pPr>
-      <w:bookmarkStart w:id="29" w:name="_Toc474064167"/>
+      <w:bookmarkStart w:id="50" w:name="_Toc474064167"/>
       <w:r>
         <w:rPr>
           <w:sz w:val="28"/>
@@ -7024,7 +7076,7 @@
         </w:rPr>
         <w:t>Exceptions</w:t>
       </w:r>
-      <w:bookmarkEnd w:id="29"/>
+      <w:bookmarkEnd w:id="50"/>
     </w:p>
     <w:p>
       <w:pPr>
@@ -7053,7 +7105,7 @@
     </w:p>
     <w:p>
       <w:pPr>
-        <w:pStyle w:val="Titolo2"/>
+        <w:pStyle w:val="Heading2"/>
         <w:numPr>
           <w:ilvl w:val="1"/>
           <w:numId w:val="3"/>
@@ -7063,7 +7115,7 @@
           <w:lang w:val="en-GB"/>
         </w:rPr>
       </w:pPr>
-      <w:bookmarkStart w:id="30" w:name="_Toc474064168"/>
+      <w:bookmarkStart w:id="51" w:name="_Toc474064168"/>
       <w:r>
         <w:rPr>
           <w:sz w:val="28"/>
@@ -7071,7 +7123,7 @@
         </w:rPr>
         <w:t>Flow of Control</w:t>
       </w:r>
-      <w:bookmarkEnd w:id="30"/>
+      <w:bookmarkEnd w:id="51"/>
     </w:p>
     <w:p>
       <w:pPr>
@@ -7100,7 +7152,7 @@
     </w:p>
     <w:p>
       <w:pPr>
-        <w:pStyle w:val="Titolo2"/>
+        <w:pStyle w:val="Heading2"/>
         <w:numPr>
           <w:ilvl w:val="1"/>
           <w:numId w:val="3"/>
@@ -7110,7 +7162,7 @@
           <w:lang w:val="en-GB"/>
         </w:rPr>
       </w:pPr>
-      <w:bookmarkStart w:id="31" w:name="_Toc474064169"/>
+      <w:bookmarkStart w:id="52" w:name="_Toc474064169"/>
       <w:r>
         <w:rPr>
           <w:sz w:val="28"/>
@@ -7118,7 +7170,7 @@
         </w:rPr>
         <w:t>Files</w:t>
       </w:r>
-      <w:bookmarkEnd w:id="31"/>
+      <w:bookmarkEnd w:id="52"/>
     </w:p>
     <w:p>
       <w:pPr>
@@ -7161,12 +7213,13 @@
           <w:sz w:val="22"/>
           <w:lang w:val="en-GB"/>
         </w:rPr>
+        <w:lastRenderedPageBreak/>
         <w:br w:type="page"/>
       </w:r>
     </w:p>
     <w:p>
       <w:pPr>
-        <w:pStyle w:val="Titolo1"/>
+        <w:pStyle w:val="Heading1"/>
         <w:numPr>
           <w:ilvl w:val="0"/>
           <w:numId w:val="3"/>
@@ -7176,7 +7229,7 @@
           <w:lang w:val="en-GB"/>
         </w:rPr>
       </w:pPr>
-      <w:bookmarkStart w:id="32" w:name="_Toc474064170"/>
+      <w:bookmarkStart w:id="53" w:name="_Toc474064170"/>
       <w:r>
         <w:rPr>
           <w:sz w:val="32"/>
@@ -7185,7 +7238,7 @@
         <w:lastRenderedPageBreak/>
         <w:t>Other problems</w:t>
       </w:r>
-      <w:bookmarkEnd w:id="32"/>
+      <w:bookmarkEnd w:id="53"/>
     </w:p>
     <w:p>
       <w:pPr>
@@ -7196,15 +7249,303 @@
           <w:lang w:val="en-GB"/>
         </w:rPr>
       </w:pPr>
-      <w:bookmarkStart w:id="33" w:name="_Program_Stubs_and"/>
-      <w:bookmarkEnd w:id="33"/>
+      <w:bookmarkStart w:id="54" w:name="_Program_Stubs_and"/>
+      <w:bookmarkEnd w:id="54"/>
+      <w:ins w:id="55" w:author="Tinti Erica" w:date="2017-02-05T16:19:00Z">
+        <w:r>
+          <w:rPr>
+            <w:sz w:val="22"/>
+            <w:lang w:val="en-GB"/>
+            <w:rPrChange w:id="56" w:author="Tinti Erica" w:date="2017-02-05T16:23:00Z">
+              <w:rPr>
+                <w:sz w:val="22"/>
+                <w:highlight w:val="yellow"/>
+                <w:lang w:val="en-GB"/>
+              </w:rPr>
+            </w:rPrChange>
+          </w:rPr>
+          <w:t xml:space="preserve">Methods of the class </w:t>
+        </w:r>
+        <w:proofErr w:type="spellStart"/>
+        <w:r>
+          <w:rPr>
+            <w:sz w:val="22"/>
+            <w:lang w:val="en-GB"/>
+            <w:rPrChange w:id="57" w:author="Tinti Erica" w:date="2017-02-05T16:23:00Z">
+              <w:rPr>
+                <w:sz w:val="22"/>
+                <w:highlight w:val="yellow"/>
+                <w:lang w:val="en-GB"/>
+              </w:rPr>
+            </w:rPrChange>
+          </w:rPr>
+          <w:t>BillingAccountWorker</w:t>
+        </w:r>
+        <w:proofErr w:type="spellEnd"/>
+        <w:r>
+          <w:rPr>
+            <w:sz w:val="22"/>
+            <w:lang w:val="en-GB"/>
+            <w:rPrChange w:id="58" w:author="Tinti Erica" w:date="2017-02-05T16:23:00Z">
+              <w:rPr>
+                <w:sz w:val="22"/>
+                <w:highlight w:val="yellow"/>
+                <w:lang w:val="en-GB"/>
+              </w:rPr>
+            </w:rPrChange>
+          </w:rPr>
+          <w:t xml:space="preserve"> </w:t>
+        </w:r>
+        <w:proofErr w:type="gramStart"/>
+        <w:r>
+          <w:rPr>
+            <w:sz w:val="22"/>
+            <w:lang w:val="en-GB"/>
+            <w:rPrChange w:id="59" w:author="Tinti Erica" w:date="2017-02-05T16:23:00Z">
+              <w:rPr>
+                <w:sz w:val="22"/>
+                <w:highlight w:val="yellow"/>
+                <w:lang w:val="en-GB"/>
+              </w:rPr>
+            </w:rPrChange>
+          </w:rPr>
+          <w:t xml:space="preserve">are only called </w:t>
+        </w:r>
+        <w:commentRangeStart w:id="60"/>
+        <w:r>
+          <w:rPr>
+            <w:sz w:val="22"/>
+            <w:lang w:val="en-GB"/>
+            <w:rPrChange w:id="61" w:author="Tinti Erica" w:date="2017-02-05T16:23:00Z">
+              <w:rPr>
+                <w:sz w:val="22"/>
+                <w:highlight w:val="yellow"/>
+                <w:lang w:val="en-GB"/>
+              </w:rPr>
+            </w:rPrChange>
+          </w:rPr>
+          <w:t xml:space="preserve">inside the class </w:t>
+        </w:r>
+      </w:ins>
+      <w:commentRangeEnd w:id="60"/>
+      <w:ins w:id="62" w:author="Tinti Erica" w:date="2017-02-05T16:25:00Z">
+        <w:r>
+          <w:rPr>
+            <w:rStyle w:val="CommentReference"/>
+          </w:rPr>
+          <w:commentReference w:id="60"/>
+        </w:r>
+      </w:ins>
+      <w:ins w:id="63" w:author="Tinti Erica" w:date="2017-02-05T16:19:00Z">
+        <w:r>
+          <w:rPr>
+            <w:sz w:val="22"/>
+            <w:lang w:val="en-GB"/>
+            <w:rPrChange w:id="64" w:author="Tinti Erica" w:date="2017-02-05T16:23:00Z">
+              <w:rPr>
+                <w:sz w:val="22"/>
+                <w:highlight w:val="yellow"/>
+                <w:lang w:val="en-GB"/>
+              </w:rPr>
+            </w:rPrChange>
+          </w:rPr>
+          <w:t>(or never called)</w:t>
+        </w:r>
+        <w:proofErr w:type="gramEnd"/>
+        <w:r>
+          <w:rPr>
+            <w:sz w:val="22"/>
+            <w:lang w:val="en-GB"/>
+            <w:rPrChange w:id="65" w:author="Tinti Erica" w:date="2017-02-05T16:23:00Z">
+              <w:rPr>
+                <w:sz w:val="22"/>
+                <w:highlight w:val="yellow"/>
+                <w:lang w:val="en-GB"/>
+              </w:rPr>
+            </w:rPrChange>
+          </w:rPr>
+          <w:t xml:space="preserve"> and no methods are called outside the class. </w:t>
+        </w:r>
+      </w:ins>
+      <w:ins w:id="66" w:author="Tinti Erica" w:date="2017-02-05T16:21:00Z">
+        <w:r>
+          <w:rPr>
+            <w:sz w:val="22"/>
+            <w:lang w:val="en-GB"/>
+            <w:rPrChange w:id="67" w:author="Tinti Erica" w:date="2017-02-05T16:23:00Z">
+              <w:rPr>
+                <w:sz w:val="22"/>
+                <w:highlight w:val="yellow"/>
+                <w:lang w:val="en-GB"/>
+              </w:rPr>
+            </w:rPrChange>
+          </w:rPr>
+          <w:t xml:space="preserve">According to this, we can </w:t>
+        </w:r>
+        <w:r>
+          <w:rPr>
+            <w:sz w:val="22"/>
+            <w:highlight w:val="yellow"/>
+            <w:lang w:val="en-GB"/>
+          </w:rPr>
+          <w:t>say</w:t>
+        </w:r>
+        <w:r>
+          <w:rPr>
+            <w:sz w:val="22"/>
+            <w:lang w:val="en-GB"/>
+            <w:rPrChange w:id="68" w:author="Tinti Erica" w:date="2017-02-05T16:23:00Z">
+              <w:rPr>
+                <w:sz w:val="22"/>
+                <w:highlight w:val="yellow"/>
+                <w:lang w:val="en-GB"/>
+              </w:rPr>
+            </w:rPrChange>
+          </w:rPr>
+          <w:t xml:space="preserve"> that this class is</w:t>
+        </w:r>
+      </w:ins>
+      <w:ins w:id="69" w:author="Tinti Erica" w:date="2017-02-05T16:22:00Z">
+        <w:r>
+          <w:rPr>
+            <w:sz w:val="22"/>
+            <w:lang w:val="en-GB"/>
+            <w:rPrChange w:id="70" w:author="Tinti Erica" w:date="2017-02-05T16:23:00Z">
+              <w:rPr>
+                <w:sz w:val="22"/>
+                <w:highlight w:val="yellow"/>
+                <w:lang w:val="en-GB"/>
+              </w:rPr>
+            </w:rPrChange>
+          </w:rPr>
+          <w:t xml:space="preserve"> currently</w:t>
+        </w:r>
+      </w:ins>
+      <w:ins w:id="71" w:author="Tinti Erica" w:date="2017-02-05T16:21:00Z">
+        <w:r>
+          <w:rPr>
+            <w:sz w:val="22"/>
+            <w:lang w:val="en-GB"/>
+            <w:rPrChange w:id="72" w:author="Tinti Erica" w:date="2017-02-05T16:23:00Z">
+              <w:rPr>
+                <w:sz w:val="22"/>
+                <w:highlight w:val="yellow"/>
+                <w:lang w:val="en-GB"/>
+              </w:rPr>
+            </w:rPrChange>
+          </w:rPr>
+          <w:t xml:space="preserve"> not useful and then it </w:t>
+        </w:r>
+        <w:proofErr w:type="gramStart"/>
+        <w:r>
+          <w:rPr>
+            <w:sz w:val="22"/>
+            <w:lang w:val="en-GB"/>
+            <w:rPrChange w:id="73" w:author="Tinti Erica" w:date="2017-02-05T16:23:00Z">
+              <w:rPr>
+                <w:sz w:val="22"/>
+                <w:highlight w:val="yellow"/>
+                <w:lang w:val="en-GB"/>
+              </w:rPr>
+            </w:rPrChange>
+          </w:rPr>
+          <w:t>could be removed</w:t>
+        </w:r>
+        <w:proofErr w:type="gramEnd"/>
+        <w:r>
+          <w:rPr>
+            <w:sz w:val="22"/>
+            <w:lang w:val="en-GB"/>
+            <w:rPrChange w:id="74" w:author="Tinti Erica" w:date="2017-02-05T16:23:00Z">
+              <w:rPr>
+                <w:sz w:val="22"/>
+                <w:highlight w:val="yellow"/>
+                <w:lang w:val="en-GB"/>
+              </w:rPr>
+            </w:rPrChange>
+          </w:rPr>
+          <w:t>.</w:t>
+        </w:r>
+      </w:ins>
+      <w:ins w:id="75" w:author="Tinti Erica" w:date="2017-02-05T16:22:00Z">
+        <w:r>
+          <w:rPr>
+            <w:sz w:val="22"/>
+            <w:lang w:val="en-GB"/>
+            <w:rPrChange w:id="76" w:author="Tinti Erica" w:date="2017-02-05T16:23:00Z">
+              <w:rPr>
+                <w:sz w:val="22"/>
+                <w:highlight w:val="yellow"/>
+                <w:lang w:val="en-GB"/>
+              </w:rPr>
+            </w:rPrChange>
+          </w:rPr>
+          <w:t xml:space="preserve"> </w:t>
+        </w:r>
+        <w:r>
+          <w:rPr>
+            <w:sz w:val="22"/>
+            <w:highlight w:val="yellow"/>
+            <w:lang w:val="en-GB"/>
+          </w:rPr>
+          <w:t>I</w:t>
+        </w:r>
+      </w:ins>
+      <w:ins w:id="77" w:author="Tinti Erica" w:date="2017-02-05T16:23:00Z">
+        <w:r>
+          <w:rPr>
+            <w:sz w:val="22"/>
+            <w:highlight w:val="yellow"/>
+            <w:lang w:val="en-GB"/>
+          </w:rPr>
+          <w:t xml:space="preserve">n </w:t>
+        </w:r>
+        <w:proofErr w:type="gramStart"/>
+        <w:r>
+          <w:rPr>
+            <w:sz w:val="22"/>
+            <w:highlight w:val="yellow"/>
+            <w:lang w:val="en-GB"/>
+          </w:rPr>
+          <w:t>particular</w:t>
+        </w:r>
+        <w:proofErr w:type="gramEnd"/>
+        <w:r>
+          <w:rPr>
+            <w:sz w:val="22"/>
+            <w:highlight w:val="yellow"/>
+            <w:lang w:val="en-GB"/>
+          </w:rPr>
+          <w:t xml:space="preserve"> </w:t>
+        </w:r>
+      </w:ins>
+      <w:del w:id="78" w:author="Tinti Erica" w:date="2017-02-05T16:23:00Z">
+        <w:r>
+          <w:rPr>
+            <w:sz w:val="22"/>
+            <w:highlight w:val="yellow"/>
+            <w:lang w:val="en-GB"/>
+          </w:rPr>
+          <w:delText>T</w:delText>
+        </w:r>
+      </w:del>
+      <w:ins w:id="79" w:author="Tinti Erica" w:date="2017-02-05T16:23:00Z">
+        <w:r>
+          <w:rPr>
+            <w:sz w:val="22"/>
+            <w:highlight w:val="yellow"/>
+            <w:lang w:val="en-GB"/>
+          </w:rPr>
+          <w:t>t</w:t>
+        </w:r>
+      </w:ins>
       <w:r>
         <w:rPr>
           <w:sz w:val="22"/>
           <w:highlight w:val="yellow"/>
           <w:lang w:val="en-GB"/>
         </w:rPr>
-        <w:t xml:space="preserve">The following methods of the class </w:t>
+        <w:t xml:space="preserve">he following methods of the class </w:t>
       </w:r>
       <w:proofErr w:type="spellStart"/>
       <w:r>
@@ -7227,7 +7568,7 @@
     </w:p>
     <w:p>
       <w:pPr>
-        <w:pStyle w:val="Paragrafoelenco"/>
+        <w:pStyle w:val="ListParagraph"/>
         <w:numPr>
           <w:ilvl w:val="0"/>
           <w:numId w:val="9"/>
@@ -7253,7 +7594,7 @@
     </w:p>
     <w:p>
       <w:pPr>
-        <w:pStyle w:val="Paragrafoelenco"/>
+        <w:pStyle w:val="ListParagraph"/>
         <w:numPr>
           <w:ilvl w:val="0"/>
           <w:numId w:val="9"/>
@@ -7293,7 +7634,7 @@
     </w:p>
     <w:p>
       <w:pPr>
-        <w:pStyle w:val="Paragrafoelenco"/>
+        <w:pStyle w:val="ListParagraph"/>
         <w:numPr>
           <w:ilvl w:val="0"/>
           <w:numId w:val="9"/>
@@ -7319,7 +7660,7 @@
     </w:p>
     <w:p>
       <w:pPr>
-        <w:pStyle w:val="Paragrafoelenco"/>
+        <w:pStyle w:val="ListParagraph"/>
         <w:numPr>
           <w:ilvl w:val="0"/>
           <w:numId w:val="9"/>
@@ -7345,7 +7686,7 @@
     </w:p>
     <w:p>
       <w:pPr>
-        <w:pStyle w:val="Paragrafoelenco"/>
+        <w:pStyle w:val="ListParagraph"/>
         <w:numPr>
           <w:ilvl w:val="0"/>
           <w:numId w:val="9"/>
@@ -7385,7 +7726,7 @@
     </w:p>
     <w:p>
       <w:pPr>
-        <w:pStyle w:val="Paragrafoelenco"/>
+        <w:pStyle w:val="ListParagraph"/>
         <w:numPr>
           <w:ilvl w:val="0"/>
           <w:numId w:val="9"/>
@@ -7436,7 +7777,7 @@
     </w:p>
     <w:p>
       <w:pPr>
-        <w:pStyle w:val="Titolo1"/>
+        <w:pStyle w:val="Heading1"/>
         <w:numPr>
           <w:ilvl w:val="0"/>
           <w:numId w:val="3"/>
@@ -7446,7 +7787,7 @@
           <w:lang w:val="en-GB"/>
         </w:rPr>
       </w:pPr>
-      <w:bookmarkStart w:id="34" w:name="_Toc474064171"/>
+      <w:bookmarkStart w:id="80" w:name="_Toc474064171"/>
       <w:r>
         <w:rPr>
           <w:sz w:val="32"/>
@@ -7455,7 +7796,7 @@
         <w:lastRenderedPageBreak/>
         <w:t>Hours of work</w:t>
       </w:r>
-      <w:bookmarkEnd w:id="34"/>
+      <w:bookmarkEnd w:id="80"/>
     </w:p>
     <w:p>
       <w:pPr>
@@ -7475,7 +7816,7 @@
     </w:p>
     <w:p>
       <w:pPr>
-        <w:pStyle w:val="Paragrafoelenco"/>
+        <w:pStyle w:val="ListParagraph"/>
         <w:numPr>
           <w:ilvl w:val="0"/>
           <w:numId w:val="1"/>
@@ -7493,7 +7834,7 @@
     </w:p>
     <w:p>
       <w:pPr>
-        <w:pStyle w:val="Paragrafoelenco"/>
+        <w:pStyle w:val="ListParagraph"/>
         <w:numPr>
           <w:ilvl w:val="0"/>
           <w:numId w:val="1"/>
@@ -7524,22 +7865,14 @@
     </w:p>
     <w:p>
       <w:pPr>
-        <w:pStyle w:val="Paragrafoelenco"/>
+        <w:pStyle w:val="ListParagraph"/>
         <w:numPr>
           <w:ilvl w:val="0"/>
           <w:numId w:val="1"/>
         </w:numPr>
       </w:pPr>
       <w:r>
-        <w:t xml:space="preserve">Erica </w:t>
-      </w:r>
-      <w:proofErr w:type="spellStart"/>
-      <w:r>
-        <w:t>Tinti</w:t>
-      </w:r>
-      <w:proofErr w:type="spellEnd"/>
-      <w:r>
-        <w:t xml:space="preserve">, </w:t>
+        <w:t xml:space="preserve">Erica Tinti, </w:t>
       </w:r>
       <w:r>
         <w:t>18</w:t>
@@ -7562,9 +7895,9 @@
     </w:p>
     <w:p/>
     <w:sectPr>
-      <w:footerReference w:type="even" r:id="rId10"/>
-      <w:footerReference w:type="default" r:id="rId11"/>
-      <w:footerReference w:type="first" r:id="rId12"/>
+      <w:footerReference w:type="even" r:id="rId12"/>
+      <w:footerReference w:type="default" r:id="rId13"/>
+      <w:footerReference w:type="first" r:id="rId14"/>
       <w:pgSz w:w="12240" w:h="15840" w:code="1"/>
       <w:pgMar w:top="2472" w:right="465" w:bottom="1894" w:left="2648" w:header="720" w:footer="1729" w:gutter="0"/>
       <w:cols w:space="720"/>
@@ -7574,8 +7907,71 @@
 </w:document>
 </file>
 
+<file path=word/comments.xml><?xml version="1.0" encoding="utf-8"?>
+<w:comments xmlns:wpc="http://schemas.microsoft.com/office/word/2010/wordprocessingCanvas" xmlns:cx="http://schemas.microsoft.com/office/drawing/2014/chartex" xmlns:cx1="http://schemas.microsoft.com/office/drawing/2015/9/8/chartex" xmlns:mc="http://schemas.openxmlformats.org/markup-compatibility/2006" xmlns:o="urn:schemas-microsoft-com:office:office" xmlns:r="http://schemas.openxmlformats.org/officeDocument/2006/relationships" xmlns:m="http://schemas.openxmlformats.org/officeDocument/2006/math" xmlns:v="urn:schemas-microsoft-com:vml" xmlns:wp14="http://schemas.microsoft.com/office/word/2010/wordprocessingDrawing" xmlns:wp="http://schemas.openxmlformats.org/drawingml/2006/wordprocessingDrawing" xmlns:w10="urn:schemas-microsoft-com:office:word" xmlns:w="http://schemas.openxmlformats.org/wordprocessingml/2006/main" xmlns:w14="http://schemas.microsoft.com/office/word/2010/wordml" xmlns:w15="http://schemas.microsoft.com/office/word/2012/wordml" xmlns:w16se="http://schemas.microsoft.com/office/word/2015/wordml/symex" xmlns:wpg="http://schemas.microsoft.com/office/word/2010/wordprocessingGroup" xmlns:wpi="http://schemas.microsoft.com/office/word/2010/wordprocessingInk" xmlns:wne="http://schemas.microsoft.com/office/word/2006/wordml" xmlns:wps="http://schemas.microsoft.com/office/word/2010/wordprocessingShape" mc:Ignorable="w14 w15 w16se wp14">
+  <w:comment w:id="60" w:author="Tinti Erica" w:date="2017-02-05T16:25:00Z" w:initials="TE">
+    <w:p>
+      <w:pPr>
+        <w:pStyle w:val="CommentText"/>
+        <w:rPr>
+          <w:lang w:val="en-US"/>
+        </w:rPr>
+      </w:pPr>
+      <w:r>
+        <w:rPr>
+          <w:rStyle w:val="CommentReference"/>
+        </w:rPr>
+        <w:annotationRef/>
+      </w:r>
+      <w:proofErr w:type="spellStart"/>
+      <w:r>
+        <w:rPr>
+          <w:lang w:val="en-US"/>
+        </w:rPr>
+        <w:t>Oppure</w:t>
+      </w:r>
+      <w:proofErr w:type="spellEnd"/>
+      <w:r>
+        <w:rPr>
+          <w:lang w:val="en-US"/>
+        </w:rPr>
+        <w:t>:</w:t>
+      </w:r>
+    </w:p>
+    <w:p>
+      <w:pPr>
+        <w:pStyle w:val="CommentText"/>
+        <w:rPr>
+          <w:lang w:val="en-US"/>
+        </w:rPr>
+      </w:pPr>
+      <w:proofErr w:type="gramStart"/>
+      <w:r>
+        <w:rPr>
+          <w:lang w:val="en-US"/>
+        </w:rPr>
+        <w:t>by</w:t>
+      </w:r>
+      <w:proofErr w:type="gramEnd"/>
+      <w:r>
+        <w:rPr>
+          <w:lang w:val="en-US"/>
+        </w:rPr>
+        <w:t xml:space="preserve"> methods belonging to the same class</w:t>
+      </w:r>
+    </w:p>
+  </w:comment>
+</w:comments>
+</file>
+
+<file path=word/commentsExtended.xml><?xml version="1.0" encoding="utf-8"?>
+<w15:commentsEx xmlns:wpc="http://schemas.microsoft.com/office/word/2010/wordprocessingCanvas" xmlns:cx="http://schemas.microsoft.com/office/drawing/2014/chartex" xmlns:cx1="http://schemas.microsoft.com/office/drawing/2015/9/8/chartex" xmlns:mc="http://schemas.openxmlformats.org/markup-compatibility/2006" xmlns:o="urn:schemas-microsoft-com:office:office" xmlns:r="http://schemas.openxmlformats.org/officeDocument/2006/relationships" xmlns:m="http://schemas.openxmlformats.org/officeDocument/2006/math" xmlns:v="urn:schemas-microsoft-com:vml" xmlns:wp14="http://schemas.microsoft.com/office/word/2010/wordprocessingDrawing" xmlns:wp="http://schemas.openxmlformats.org/drawingml/2006/wordprocessingDrawing" xmlns:w10="urn:schemas-microsoft-com:office:word" xmlns:w="http://schemas.openxmlformats.org/wordprocessingml/2006/main" xmlns:w14="http://schemas.microsoft.com/office/word/2010/wordml" xmlns:w15="http://schemas.microsoft.com/office/word/2012/wordml" xmlns:w16se="http://schemas.microsoft.com/office/word/2015/wordml/symex" xmlns:wpg="http://schemas.microsoft.com/office/word/2010/wordprocessingGroup" xmlns:wpi="http://schemas.microsoft.com/office/word/2010/wordprocessingInk" xmlns:wne="http://schemas.microsoft.com/office/word/2006/wordml" xmlns:wps="http://schemas.microsoft.com/office/word/2010/wordprocessingShape" mc:Ignorable="w14 w15 w16se wp14">
+  <w15:commentEx w15:paraId="61093082" w15:done="0"/>
+</w15:commentsEx>
+</file>
+
 <file path=word/endnotes.xml><?xml version="1.0" encoding="utf-8"?>
-<w:endnotes xmlns:wpc="http://schemas.microsoft.com/office/word/2010/wordprocessingCanvas" xmlns:cx="http://schemas.microsoft.com/office/drawing/2014/chartex" xmlns:cx1="http://schemas.microsoft.com/office/drawing/2015/9/8/chartex" xmlns:cx2="http://schemas.microsoft.com/office/drawing/2015/10/21/chartex" xmlns:cx3="http://schemas.microsoft.com/office/drawing/2016/5/9/chartex" xmlns:cx4="http://schemas.microsoft.com/office/drawing/2016/5/10/chartex" xmlns:cx5="http://schemas.microsoft.com/office/drawing/2016/5/11/chartex" xmlns:mc="http://schemas.openxmlformats.org/markup-compatibility/2006" xmlns:o="urn:schemas-microsoft-com:office:office" xmlns:r="http://schemas.openxmlformats.org/officeDocument/2006/relationships" xmlns:m="http://schemas.openxmlformats.org/officeDocument/2006/math" xmlns:v="urn:schemas-microsoft-com:vml" xmlns:wp14="http://schemas.microsoft.com/office/word/2010/wordprocessingDrawing" xmlns:wp="http://schemas.openxmlformats.org/drawingml/2006/wordprocessingDrawing" xmlns:w10="urn:schemas-microsoft-com:office:word" xmlns:w="http://schemas.openxmlformats.org/wordprocessingml/2006/main" xmlns:w14="http://schemas.microsoft.com/office/word/2010/wordml" xmlns:w15="http://schemas.microsoft.com/office/word/2012/wordml" xmlns:w16se="http://schemas.microsoft.com/office/word/2015/wordml/symex" xmlns:wpg="http://schemas.microsoft.com/office/word/2010/wordprocessingGroup" xmlns:wpi="http://schemas.microsoft.com/office/word/2010/wordprocessingInk" xmlns:wne="http://schemas.microsoft.com/office/word/2006/wordml" xmlns:wps="http://schemas.microsoft.com/office/word/2010/wordprocessingShape" mc:Ignorable="w14 w15 w16se wp14">
+<w:endnotes xmlns:wpc="http://schemas.microsoft.com/office/word/2010/wordprocessingCanvas" xmlns:cx="http://schemas.microsoft.com/office/drawing/2014/chartex" xmlns:cx1="http://schemas.microsoft.com/office/drawing/2015/9/8/chartex" xmlns:mc="http://schemas.openxmlformats.org/markup-compatibility/2006" xmlns:o="urn:schemas-microsoft-com:office:office" xmlns:r="http://schemas.openxmlformats.org/officeDocument/2006/relationships" xmlns:m="http://schemas.openxmlformats.org/officeDocument/2006/math" xmlns:v="urn:schemas-microsoft-com:vml" xmlns:wp14="http://schemas.microsoft.com/office/word/2010/wordprocessingDrawing" xmlns:wp="http://schemas.openxmlformats.org/drawingml/2006/wordprocessingDrawing" xmlns:w10="urn:schemas-microsoft-com:office:word" xmlns:w="http://schemas.openxmlformats.org/wordprocessingml/2006/main" xmlns:w14="http://schemas.microsoft.com/office/word/2010/wordml" xmlns:w15="http://schemas.microsoft.com/office/word/2012/wordml" xmlns:w16se="http://schemas.microsoft.com/office/word/2015/wordml/symex" xmlns:wpg="http://schemas.microsoft.com/office/word/2010/wordprocessingGroup" xmlns:wpi="http://schemas.microsoft.com/office/word/2010/wordprocessingInk" xmlns:wne="http://schemas.microsoft.com/office/word/2006/wordml" xmlns:wps="http://schemas.microsoft.com/office/word/2010/wordprocessingShape" mc:Ignorable="w14 w15 w16se wp14">
   <w:endnote w:type="separator" w:id="-1">
     <w:p>
       <w:pPr>
@@ -7612,7 +8008,7 @@
 </file>
 
 <file path=word/footer1.xml><?xml version="1.0" encoding="utf-8"?>
-<w:ftr xmlns:wpc="http://schemas.microsoft.com/office/word/2010/wordprocessingCanvas" xmlns:cx="http://schemas.microsoft.com/office/drawing/2014/chartex" xmlns:cx1="http://schemas.microsoft.com/office/drawing/2015/9/8/chartex" xmlns:cx2="http://schemas.microsoft.com/office/drawing/2015/10/21/chartex" xmlns:cx3="http://schemas.microsoft.com/office/drawing/2016/5/9/chartex" xmlns:cx4="http://schemas.microsoft.com/office/drawing/2016/5/10/chartex" xmlns:cx5="http://schemas.microsoft.com/office/drawing/2016/5/11/chartex" xmlns:mc="http://schemas.openxmlformats.org/markup-compatibility/2006" xmlns:o="urn:schemas-microsoft-com:office:office" xmlns:r="http://schemas.openxmlformats.org/officeDocument/2006/relationships" xmlns:m="http://schemas.openxmlformats.org/officeDocument/2006/math" xmlns:v="urn:schemas-microsoft-com:vml" xmlns:wp14="http://schemas.microsoft.com/office/word/2010/wordprocessingDrawing" xmlns:wp="http://schemas.openxmlformats.org/drawingml/2006/wordprocessingDrawing" xmlns:w10="urn:schemas-microsoft-com:office:word" xmlns:w="http://schemas.openxmlformats.org/wordprocessingml/2006/main" xmlns:w14="http://schemas.microsoft.com/office/word/2010/wordml" xmlns:w15="http://schemas.microsoft.com/office/word/2012/wordml" xmlns:w16se="http://schemas.microsoft.com/office/word/2015/wordml/symex" xmlns:wpg="http://schemas.microsoft.com/office/word/2010/wordprocessingGroup" xmlns:wpi="http://schemas.microsoft.com/office/word/2010/wordprocessingInk" xmlns:wne="http://schemas.microsoft.com/office/word/2006/wordml" xmlns:wps="http://schemas.microsoft.com/office/word/2010/wordprocessingShape" mc:Ignorable="w14 w15 w16se wp14">
+<w:ftr xmlns:wpc="http://schemas.microsoft.com/office/word/2010/wordprocessingCanvas" xmlns:cx="http://schemas.microsoft.com/office/drawing/2014/chartex" xmlns:cx1="http://schemas.microsoft.com/office/drawing/2015/9/8/chartex" xmlns:mc="http://schemas.openxmlformats.org/markup-compatibility/2006" xmlns:o="urn:schemas-microsoft-com:office:office" xmlns:r="http://schemas.openxmlformats.org/officeDocument/2006/relationships" xmlns:m="http://schemas.openxmlformats.org/officeDocument/2006/math" xmlns:v="urn:schemas-microsoft-com:vml" xmlns:wp14="http://schemas.microsoft.com/office/word/2010/wordprocessingDrawing" xmlns:wp="http://schemas.openxmlformats.org/drawingml/2006/wordprocessingDrawing" xmlns:w10="urn:schemas-microsoft-com:office:word" xmlns:w="http://schemas.openxmlformats.org/wordprocessingml/2006/main" xmlns:w14="http://schemas.microsoft.com/office/word/2010/wordml" xmlns:w15="http://schemas.microsoft.com/office/word/2012/wordml" xmlns:w16se="http://schemas.microsoft.com/office/word/2015/wordml/symex" xmlns:wpg="http://schemas.microsoft.com/office/word/2010/wordprocessingGroup" xmlns:wpi="http://schemas.microsoft.com/office/word/2010/wordprocessingInk" xmlns:wne="http://schemas.microsoft.com/office/word/2006/wordml" xmlns:wps="http://schemas.microsoft.com/office/word/2010/wordprocessingShape" mc:Ignorable="w14 w15 w16se wp14">
   <w:p>
     <w:pPr>
       <w:spacing w:after="0" w:line="259" w:lineRule="auto"/>
@@ -7645,7 +8041,7 @@
 </file>
 
 <file path=word/footer2.xml><?xml version="1.0" encoding="utf-8"?>
-<w:ftr xmlns:wpc="http://schemas.microsoft.com/office/word/2010/wordprocessingCanvas" xmlns:cx="http://schemas.microsoft.com/office/drawing/2014/chartex" xmlns:cx1="http://schemas.microsoft.com/office/drawing/2015/9/8/chartex" xmlns:cx2="http://schemas.microsoft.com/office/drawing/2015/10/21/chartex" xmlns:cx3="http://schemas.microsoft.com/office/drawing/2016/5/9/chartex" xmlns:cx4="http://schemas.microsoft.com/office/drawing/2016/5/10/chartex" xmlns:cx5="http://schemas.microsoft.com/office/drawing/2016/5/11/chartex" xmlns:mc="http://schemas.openxmlformats.org/markup-compatibility/2006" xmlns:o="urn:schemas-microsoft-com:office:office" xmlns:r="http://schemas.openxmlformats.org/officeDocument/2006/relationships" xmlns:m="http://schemas.openxmlformats.org/officeDocument/2006/math" xmlns:v="urn:schemas-microsoft-com:vml" xmlns:wp14="http://schemas.microsoft.com/office/word/2010/wordprocessingDrawing" xmlns:wp="http://schemas.openxmlformats.org/drawingml/2006/wordprocessingDrawing" xmlns:w10="urn:schemas-microsoft-com:office:word" xmlns:w="http://schemas.openxmlformats.org/wordprocessingml/2006/main" xmlns:w14="http://schemas.microsoft.com/office/word/2010/wordml" xmlns:w15="http://schemas.microsoft.com/office/word/2012/wordml" xmlns:w16se="http://schemas.microsoft.com/office/word/2015/wordml/symex" xmlns:wpg="http://schemas.microsoft.com/office/word/2010/wordprocessingGroup" xmlns:wpi="http://schemas.microsoft.com/office/word/2010/wordprocessingInk" xmlns:wne="http://schemas.microsoft.com/office/word/2006/wordml" xmlns:wps="http://schemas.microsoft.com/office/word/2010/wordprocessingShape" mc:Ignorable="w14 w15 w16se wp14">
+<w:ftr xmlns:wpc="http://schemas.microsoft.com/office/word/2010/wordprocessingCanvas" xmlns:cx="http://schemas.microsoft.com/office/drawing/2014/chartex" xmlns:cx1="http://schemas.microsoft.com/office/drawing/2015/9/8/chartex" xmlns:mc="http://schemas.openxmlformats.org/markup-compatibility/2006" xmlns:o="urn:schemas-microsoft-com:office:office" xmlns:r="http://schemas.openxmlformats.org/officeDocument/2006/relationships" xmlns:m="http://schemas.openxmlformats.org/officeDocument/2006/math" xmlns:v="urn:schemas-microsoft-com:vml" xmlns:wp14="http://schemas.microsoft.com/office/word/2010/wordprocessingDrawing" xmlns:wp="http://schemas.openxmlformats.org/drawingml/2006/wordprocessingDrawing" xmlns:w10="urn:schemas-microsoft-com:office:word" xmlns:w="http://schemas.openxmlformats.org/wordprocessingml/2006/main" xmlns:w14="http://schemas.microsoft.com/office/word/2010/wordml" xmlns:w15="http://schemas.microsoft.com/office/word/2012/wordml" xmlns:w16se="http://schemas.microsoft.com/office/word/2015/wordml/symex" xmlns:wpg="http://schemas.microsoft.com/office/word/2010/wordprocessingGroup" xmlns:wpi="http://schemas.microsoft.com/office/word/2010/wordprocessingInk" xmlns:wne="http://schemas.microsoft.com/office/word/2006/wordml" xmlns:wps="http://schemas.microsoft.com/office/word/2010/wordprocessingShape" mc:Ignorable="w14 w15 w16se wp14">
   <w:p>
     <w:pPr>
       <w:spacing w:after="0" w:line="259" w:lineRule="auto"/>
@@ -7665,7 +8061,7 @@
       <w:rPr>
         <w:noProof/>
       </w:rPr>
-      <w:t>15</w:t>
+      <w:t>13</w:t>
     </w:r>
     <w:r>
       <w:fldChar w:fldCharType="end"/>
@@ -7676,7 +8072,7 @@
 </file>
 
 <file path=word/footer3.xml><?xml version="1.0" encoding="utf-8"?>
-<w:ftr xmlns:wpc="http://schemas.microsoft.com/office/word/2010/wordprocessingCanvas" xmlns:cx="http://schemas.microsoft.com/office/drawing/2014/chartex" xmlns:cx1="http://schemas.microsoft.com/office/drawing/2015/9/8/chartex" xmlns:cx2="http://schemas.microsoft.com/office/drawing/2015/10/21/chartex" xmlns:cx3="http://schemas.microsoft.com/office/drawing/2016/5/9/chartex" xmlns:cx4="http://schemas.microsoft.com/office/drawing/2016/5/10/chartex" xmlns:cx5="http://schemas.microsoft.com/office/drawing/2016/5/11/chartex" xmlns:mc="http://schemas.openxmlformats.org/markup-compatibility/2006" xmlns:o="urn:schemas-microsoft-com:office:office" xmlns:r="http://schemas.openxmlformats.org/officeDocument/2006/relationships" xmlns:m="http://schemas.openxmlformats.org/officeDocument/2006/math" xmlns:v="urn:schemas-microsoft-com:vml" xmlns:wp14="http://schemas.microsoft.com/office/word/2010/wordprocessingDrawing" xmlns:wp="http://schemas.openxmlformats.org/drawingml/2006/wordprocessingDrawing" xmlns:w10="urn:schemas-microsoft-com:office:word" xmlns:w="http://schemas.openxmlformats.org/wordprocessingml/2006/main" xmlns:w14="http://schemas.microsoft.com/office/word/2010/wordml" xmlns:w15="http://schemas.microsoft.com/office/word/2012/wordml" xmlns:w16se="http://schemas.microsoft.com/office/word/2015/wordml/symex" xmlns:wpg="http://schemas.microsoft.com/office/word/2010/wordprocessingGroup" xmlns:wpi="http://schemas.microsoft.com/office/word/2010/wordprocessingInk" xmlns:wne="http://schemas.microsoft.com/office/word/2006/wordml" xmlns:wps="http://schemas.microsoft.com/office/word/2010/wordprocessingShape" mc:Ignorable="w14 w15 w16se wp14">
+<w:ftr xmlns:wpc="http://schemas.microsoft.com/office/word/2010/wordprocessingCanvas" xmlns:cx="http://schemas.microsoft.com/office/drawing/2014/chartex" xmlns:cx1="http://schemas.microsoft.com/office/drawing/2015/9/8/chartex" xmlns:mc="http://schemas.openxmlformats.org/markup-compatibility/2006" xmlns:o="urn:schemas-microsoft-com:office:office" xmlns:r="http://schemas.openxmlformats.org/officeDocument/2006/relationships" xmlns:m="http://schemas.openxmlformats.org/officeDocument/2006/math" xmlns:v="urn:schemas-microsoft-com:vml" xmlns:wp14="http://schemas.microsoft.com/office/word/2010/wordprocessingDrawing" xmlns:wp="http://schemas.openxmlformats.org/drawingml/2006/wordprocessingDrawing" xmlns:w10="urn:schemas-microsoft-com:office:word" xmlns:w="http://schemas.openxmlformats.org/wordprocessingml/2006/main" xmlns:w14="http://schemas.microsoft.com/office/word/2010/wordml" xmlns:w15="http://schemas.microsoft.com/office/word/2012/wordml" xmlns:w16se="http://schemas.microsoft.com/office/word/2015/wordml/symex" xmlns:wpg="http://schemas.microsoft.com/office/word/2010/wordprocessingGroup" xmlns:wpi="http://schemas.microsoft.com/office/word/2010/wordprocessingInk" xmlns:wne="http://schemas.microsoft.com/office/word/2006/wordml" xmlns:wps="http://schemas.microsoft.com/office/word/2010/wordprocessingShape" mc:Ignorable="w14 w15 w16se wp14">
   <w:p>
     <w:pPr>
       <w:spacing w:after="0" w:line="259" w:lineRule="auto"/>
@@ -7707,7 +8103,7 @@
 </file>
 
 <file path=word/footnotes.xml><?xml version="1.0" encoding="utf-8"?>
-<w:footnotes xmlns:wpc="http://schemas.microsoft.com/office/word/2010/wordprocessingCanvas" xmlns:cx="http://schemas.microsoft.com/office/drawing/2014/chartex" xmlns:cx1="http://schemas.microsoft.com/office/drawing/2015/9/8/chartex" xmlns:cx2="http://schemas.microsoft.com/office/drawing/2015/10/21/chartex" xmlns:cx3="http://schemas.microsoft.com/office/drawing/2016/5/9/chartex" xmlns:cx4="http://schemas.microsoft.com/office/drawing/2016/5/10/chartex" xmlns:cx5="http://schemas.microsoft.com/office/drawing/2016/5/11/chartex" xmlns:mc="http://schemas.openxmlformats.org/markup-compatibility/2006" xmlns:o="urn:schemas-microsoft-com:office:office" xmlns:r="http://schemas.openxmlformats.org/officeDocument/2006/relationships" xmlns:m="http://schemas.openxmlformats.org/officeDocument/2006/math" xmlns:v="urn:schemas-microsoft-com:vml" xmlns:wp14="http://schemas.microsoft.com/office/word/2010/wordprocessingDrawing" xmlns:wp="http://schemas.openxmlformats.org/drawingml/2006/wordprocessingDrawing" xmlns:w10="urn:schemas-microsoft-com:office:word" xmlns:w="http://schemas.openxmlformats.org/wordprocessingml/2006/main" xmlns:w14="http://schemas.microsoft.com/office/word/2010/wordml" xmlns:w15="http://schemas.microsoft.com/office/word/2012/wordml" xmlns:w16se="http://schemas.microsoft.com/office/word/2015/wordml/symex" xmlns:wpg="http://schemas.microsoft.com/office/word/2010/wordprocessingGroup" xmlns:wpi="http://schemas.microsoft.com/office/word/2010/wordprocessingInk" xmlns:wne="http://schemas.microsoft.com/office/word/2006/wordml" xmlns:wps="http://schemas.microsoft.com/office/word/2010/wordprocessingShape" mc:Ignorable="w14 w15 w16se wp14">
+<w:footnotes xmlns:wpc="http://schemas.microsoft.com/office/word/2010/wordprocessingCanvas" xmlns:cx="http://schemas.microsoft.com/office/drawing/2014/chartex" xmlns:cx1="http://schemas.microsoft.com/office/drawing/2015/9/8/chartex" xmlns:mc="http://schemas.openxmlformats.org/markup-compatibility/2006" xmlns:o="urn:schemas-microsoft-com:office:office" xmlns:r="http://schemas.openxmlformats.org/officeDocument/2006/relationships" xmlns:m="http://schemas.openxmlformats.org/officeDocument/2006/math" xmlns:v="urn:schemas-microsoft-com:vml" xmlns:wp14="http://schemas.microsoft.com/office/word/2010/wordprocessingDrawing" xmlns:wp="http://schemas.openxmlformats.org/drawingml/2006/wordprocessingDrawing" xmlns:w10="urn:schemas-microsoft-com:office:word" xmlns:w="http://schemas.openxmlformats.org/wordprocessingml/2006/main" xmlns:w14="http://schemas.microsoft.com/office/word/2010/wordml" xmlns:w15="http://schemas.microsoft.com/office/word/2012/wordml" xmlns:w16se="http://schemas.microsoft.com/office/word/2015/wordml/symex" xmlns:wpg="http://schemas.microsoft.com/office/word/2010/wordprocessingGroup" xmlns:wpi="http://schemas.microsoft.com/office/word/2010/wordprocessingInk" xmlns:wne="http://schemas.microsoft.com/office/word/2006/wordml" xmlns:wps="http://schemas.microsoft.com/office/word/2010/wordprocessingShape" mc:Ignorable="w14 w15 w16se wp14">
   <w:footnote w:type="separator" w:id="-1">
     <w:p>
       <w:pPr>
@@ -7744,7 +8140,7 @@
 </file>
 
 <file path=word/numbering.xml><?xml version="1.0" encoding="utf-8"?>
-<w:numbering xmlns:wpc="http://schemas.microsoft.com/office/word/2010/wordprocessingCanvas" xmlns:cx="http://schemas.microsoft.com/office/drawing/2014/chartex" xmlns:cx1="http://schemas.microsoft.com/office/drawing/2015/9/8/chartex" xmlns:cx2="http://schemas.microsoft.com/office/drawing/2015/10/21/chartex" xmlns:cx3="http://schemas.microsoft.com/office/drawing/2016/5/9/chartex" xmlns:cx4="http://schemas.microsoft.com/office/drawing/2016/5/10/chartex" xmlns:cx5="http://schemas.microsoft.com/office/drawing/2016/5/11/chartex" xmlns:mc="http://schemas.openxmlformats.org/markup-compatibility/2006" xmlns:o="urn:schemas-microsoft-com:office:office" xmlns:r="http://schemas.openxmlformats.org/officeDocument/2006/relationships" xmlns:m="http://schemas.openxmlformats.org/officeDocument/2006/math" xmlns:v="urn:schemas-microsoft-com:vml" xmlns:wp14="http://schemas.microsoft.com/office/word/2010/wordprocessingDrawing" xmlns:wp="http://schemas.openxmlformats.org/drawingml/2006/wordprocessingDrawing" xmlns:w10="urn:schemas-microsoft-com:office:word" xmlns:w="http://schemas.openxmlformats.org/wordprocessingml/2006/main" xmlns:w14="http://schemas.microsoft.com/office/word/2010/wordml" xmlns:w15="http://schemas.microsoft.com/office/word/2012/wordml" xmlns:w16se="http://schemas.microsoft.com/office/word/2015/wordml/symex" xmlns:wpg="http://schemas.microsoft.com/office/word/2010/wordprocessingGroup" xmlns:wpi="http://schemas.microsoft.com/office/word/2010/wordprocessingInk" xmlns:wne="http://schemas.microsoft.com/office/word/2006/wordml" xmlns:wps="http://schemas.microsoft.com/office/word/2010/wordprocessingShape" mc:Ignorable="w14 w15 w16se wp14">
+<w:numbering xmlns:wpc="http://schemas.microsoft.com/office/word/2010/wordprocessingCanvas" xmlns:cx="http://schemas.microsoft.com/office/drawing/2014/chartex" xmlns:cx1="http://schemas.microsoft.com/office/drawing/2015/9/8/chartex" xmlns:mc="http://schemas.openxmlformats.org/markup-compatibility/2006" xmlns:o="urn:schemas-microsoft-com:office:office" xmlns:r="http://schemas.openxmlformats.org/officeDocument/2006/relationships" xmlns:m="http://schemas.openxmlformats.org/officeDocument/2006/math" xmlns:v="urn:schemas-microsoft-com:vml" xmlns:wp14="http://schemas.microsoft.com/office/word/2010/wordprocessingDrawing" xmlns:wp="http://schemas.openxmlformats.org/drawingml/2006/wordprocessingDrawing" xmlns:w10="urn:schemas-microsoft-com:office:word" xmlns:w="http://schemas.openxmlformats.org/wordprocessingml/2006/main" xmlns:w14="http://schemas.microsoft.com/office/word/2010/wordml" xmlns:w15="http://schemas.microsoft.com/office/word/2012/wordml" xmlns:w16se="http://schemas.microsoft.com/office/word/2015/wordml/symex" xmlns:wpg="http://schemas.microsoft.com/office/word/2010/wordprocessingGroup" xmlns:wpi="http://schemas.microsoft.com/office/word/2010/wordprocessingInk" xmlns:wne="http://schemas.microsoft.com/office/word/2006/wordml" xmlns:wps="http://schemas.microsoft.com/office/word/2010/wordprocessingShape" mc:Ignorable="w14 w15 w16se wp14">
   <w:abstractNum w:abstractNumId="0" w15:restartNumberingAfterBreak="0">
     <w:nsid w:val="0109663C"/>
     <w:multiLevelType w:val="multilevel"/>
@@ -8244,7 +8640,7 @@
     <w:lvl w:ilvl="0" w:tplc="37C83C4E">
       <w:start w:val="1"/>
       <w:numFmt w:val="bullet"/>
-      <w:pStyle w:val="Paragrafoelenco"/>
+      <w:pStyle w:val="ListParagraph"/>
       <w:lvlText w:val=""/>
       <w:lvlJc w:val="left"/>
       <w:pPr>
@@ -12081,6 +12477,14 @@
 </w:numbering>
 </file>
 
+<file path=word/people.xml><?xml version="1.0" encoding="utf-8"?>
+<w15:people xmlns:wpc="http://schemas.microsoft.com/office/word/2010/wordprocessingCanvas" xmlns:cx="http://schemas.microsoft.com/office/drawing/2014/chartex" xmlns:cx1="http://schemas.microsoft.com/office/drawing/2015/9/8/chartex" xmlns:mc="http://schemas.openxmlformats.org/markup-compatibility/2006" xmlns:o="urn:schemas-microsoft-com:office:office" xmlns:r="http://schemas.openxmlformats.org/officeDocument/2006/relationships" xmlns:m="http://schemas.openxmlformats.org/officeDocument/2006/math" xmlns:v="urn:schemas-microsoft-com:vml" xmlns:wp14="http://schemas.microsoft.com/office/word/2010/wordprocessingDrawing" xmlns:wp="http://schemas.openxmlformats.org/drawingml/2006/wordprocessingDrawing" xmlns:w10="urn:schemas-microsoft-com:office:word" xmlns:w="http://schemas.openxmlformats.org/wordprocessingml/2006/main" xmlns:w14="http://schemas.microsoft.com/office/word/2010/wordml" xmlns:w15="http://schemas.microsoft.com/office/word/2012/wordml" xmlns:w16se="http://schemas.microsoft.com/office/word/2015/wordml/symex" xmlns:wpg="http://schemas.microsoft.com/office/word/2010/wordprocessingGroup" xmlns:wpi="http://schemas.microsoft.com/office/word/2010/wordprocessingInk" xmlns:wne="http://schemas.microsoft.com/office/word/2006/wordml" xmlns:wps="http://schemas.microsoft.com/office/word/2010/wordprocessingShape" mc:Ignorable="w14 w15 w16se wp14">
+  <w15:person w15:author="Tinti Erica">
+    <w15:presenceInfo w15:providerId="AD" w15:userId="S-1-5-21-417365229-399659180-1714775081-191126"/>
+  </w15:person>
+</w15:people>
+</file>
+
 <file path=word/styles.xml><?xml version="1.0" encoding="utf-8"?>
 <w:styles xmlns:mc="http://schemas.openxmlformats.org/markup-compatibility/2006" xmlns:r="http://schemas.openxmlformats.org/officeDocument/2006/relationships" xmlns:w="http://schemas.openxmlformats.org/wordprocessingml/2006/main" xmlns:w14="http://schemas.microsoft.com/office/word/2010/wordml" xmlns:w15="http://schemas.microsoft.com/office/word/2012/wordml" xmlns:w16se="http://schemas.microsoft.com/office/word/2015/wordml/symex" mc:Ignorable="w14 w15 w16se">
   <w:docDefaults>
@@ -12098,7 +12502,7 @@
       </w:pPr>
     </w:pPrDefault>
   </w:docDefaults>
-  <w:latentStyles w:defLockedState="0" w:defUIPriority="99" w:defSemiHidden="0" w:defUnhideWhenUsed="0" w:defQFormat="0" w:count="374">
+  <w:latentStyles w:defLockedState="0" w:defUIPriority="99" w:defSemiHidden="0" w:defUnhideWhenUsed="0" w:defQFormat="0" w:count="371">
     <w:lsdException w:name="Normal" w:uiPriority="0" w:qFormat="1"/>
     <w:lsdException w:name="heading 1" w:uiPriority="9" w:qFormat="1"/>
     <w:lsdException w:name="heading 2" w:semiHidden="1" w:uiPriority="9" w:unhideWhenUsed="1" w:qFormat="1"/>
@@ -12470,11 +12874,8 @@
     <w:lsdException w:name="List Table 5 Dark Accent 6" w:uiPriority="50"/>
     <w:lsdException w:name="List Table 6 Colorful Accent 6" w:uiPriority="51"/>
     <w:lsdException w:name="List Table 7 Colorful Accent 6" w:uiPriority="52"/>
-    <w:lsdException w:name="Mention" w:semiHidden="1" w:unhideWhenUsed="1"/>
-    <w:lsdException w:name="Smart Hyperlink" w:semiHidden="1" w:unhideWhenUsed="1"/>
-    <w:lsdException w:name="Hashtag" w:semiHidden="1" w:unhideWhenUsed="1"/>
   </w:latentStyles>
-  <w:style w:type="paragraph" w:default="1" w:styleId="Normale">
+  <w:style w:type="paragraph" w:default="1" w:styleId="Normal">
     <w:name w:val="Normal"/>
     <w:qFormat/>
     <w:rsid w:val="00A97204"/>
@@ -12489,10 +12890,10 @@
       <w:sz w:val="20"/>
     </w:rPr>
   </w:style>
-  <w:style w:type="paragraph" w:styleId="Titolo1">
+  <w:style w:type="paragraph" w:styleId="Heading1">
     <w:name w:val="heading 1"/>
-    <w:next w:val="Normale"/>
-    <w:link w:val="Titolo1Carattere"/>
+    <w:next w:val="Normal"/>
+    <w:link w:val="Heading1Char"/>
     <w:uiPriority w:val="9"/>
     <w:unhideWhenUsed/>
     <w:qFormat/>
@@ -12510,10 +12911,10 @@
       <w:sz w:val="29"/>
     </w:rPr>
   </w:style>
-  <w:style w:type="paragraph" w:styleId="Titolo2">
+  <w:style w:type="paragraph" w:styleId="Heading2">
     <w:name w:val="heading 2"/>
-    <w:next w:val="Normale"/>
-    <w:link w:val="Titolo2Carattere"/>
+    <w:next w:val="Normal"/>
+    <w:link w:val="Heading2Char"/>
     <w:uiPriority w:val="9"/>
     <w:unhideWhenUsed/>
     <w:qFormat/>
@@ -12531,11 +12932,11 @@
       <w:sz w:val="24"/>
     </w:rPr>
   </w:style>
-  <w:style w:type="paragraph" w:styleId="Titolo3">
+  <w:style w:type="paragraph" w:styleId="Heading3">
     <w:name w:val="heading 3"/>
-    <w:basedOn w:val="Titolo2"/>
-    <w:next w:val="Normale"/>
-    <w:link w:val="Titolo3Carattere"/>
+    <w:basedOn w:val="Heading2"/>
+    <w:next w:val="Normal"/>
+    <w:link w:val="Heading3Char"/>
     <w:uiPriority w:val="9"/>
     <w:unhideWhenUsed/>
     <w:qFormat/>
@@ -12548,12 +12949,13 @@
       <w:lang w:val="en-GB"/>
     </w:rPr>
   </w:style>
-  <w:style w:type="character" w:default="1" w:styleId="Carpredefinitoparagrafo">
+  <w:style w:type="character" w:default="1" w:styleId="DefaultParagraphFont">
     <w:name w:val="Default Paragraph Font"/>
     <w:uiPriority w:val="1"/>
+    <w:semiHidden/>
     <w:unhideWhenUsed/>
   </w:style>
-  <w:style w:type="table" w:default="1" w:styleId="Tabellanormale">
+  <w:style w:type="table" w:default="1" w:styleId="TableNormal">
     <w:name w:val="Normal Table"/>
     <w:uiPriority w:val="99"/>
     <w:semiHidden/>
@@ -12568,15 +12970,15 @@
       </w:tblCellMar>
     </w:tblPr>
   </w:style>
-  <w:style w:type="numbering" w:default="1" w:styleId="Nessunelenco">
+  <w:style w:type="numbering" w:default="1" w:styleId="NoList">
     <w:name w:val="No List"/>
     <w:uiPriority w:val="99"/>
     <w:semiHidden/>
     <w:unhideWhenUsed/>
   </w:style>
-  <w:style w:type="character" w:customStyle="1" w:styleId="Titolo2Carattere">
-    <w:name w:val="Titolo 2 Carattere"/>
-    <w:link w:val="Titolo2"/>
+  <w:style w:type="character" w:customStyle="1" w:styleId="Heading2Char">
+    <w:name w:val="Heading 2 Char"/>
+    <w:link w:val="Heading2"/>
     <w:rPr>
       <w:rFonts w:ascii="Calibri" w:eastAsia="Calibri" w:hAnsi="Calibri" w:cs="Calibri"/>
       <w:b/>
@@ -12584,9 +12986,9 @@
       <w:sz w:val="24"/>
     </w:rPr>
   </w:style>
-  <w:style w:type="character" w:customStyle="1" w:styleId="Titolo1Carattere">
-    <w:name w:val="Titolo 1 Carattere"/>
-    <w:link w:val="Titolo1"/>
+  <w:style w:type="character" w:customStyle="1" w:styleId="Heading1Char">
+    <w:name w:val="Heading 1 Char"/>
+    <w:link w:val="Heading1"/>
     <w:rPr>
       <w:rFonts w:ascii="Calibri" w:eastAsia="Calibri" w:hAnsi="Calibri" w:cs="Calibri"/>
       <w:b/>
@@ -12594,9 +12996,9 @@
       <w:sz w:val="29"/>
     </w:rPr>
   </w:style>
-  <w:style w:type="paragraph" w:styleId="Paragrafoelenco">
+  <w:style w:type="paragraph" w:styleId="ListParagraph">
     <w:name w:val="List Paragraph"/>
-    <w:basedOn w:val="Normale"/>
+    <w:basedOn w:val="Normal"/>
     <w:uiPriority w:val="34"/>
     <w:qFormat/>
     <w:rsid w:val="00877884"/>
@@ -12616,9 +13018,9 @@
       <w:lang w:val="en-GB"/>
     </w:rPr>
   </w:style>
-  <w:style w:type="paragraph" w:styleId="NormaleWeb">
+  <w:style w:type="paragraph" w:styleId="NormalWeb">
     <w:name w:val="Normal (Web)"/>
-    <w:basedOn w:val="Normale"/>
+    <w:basedOn w:val="Normal"/>
     <w:uiPriority w:val="99"/>
     <w:unhideWhenUsed/>
     <w:rsid w:val="002D3827"/>
@@ -12634,10 +13036,10 @@
       <w:szCs w:val="24"/>
     </w:rPr>
   </w:style>
-  <w:style w:type="character" w:customStyle="1" w:styleId="Titolo3Carattere">
-    <w:name w:val="Titolo 3 Carattere"/>
-    <w:basedOn w:val="Carpredefinitoparagrafo"/>
-    <w:link w:val="Titolo3"/>
+  <w:style w:type="character" w:customStyle="1" w:styleId="Heading3Char">
+    <w:name w:val="Heading 3 Char"/>
+    <w:basedOn w:val="DefaultParagraphFont"/>
+    <w:link w:val="Heading3"/>
     <w:uiPriority w:val="9"/>
     <w:rsid w:val="00A35D73"/>
     <w:rPr>
@@ -12648,10 +13050,10 @@
       <w:lang w:val="en-GB"/>
     </w:rPr>
   </w:style>
-  <w:style w:type="paragraph" w:styleId="Didascalia">
+  <w:style w:type="paragraph" w:styleId="Caption">
     <w:name w:val="caption"/>
-    <w:basedOn w:val="Normale"/>
-    <w:next w:val="Normale"/>
+    <w:basedOn w:val="Normal"/>
+    <w:next w:val="Normal"/>
     <w:uiPriority w:val="35"/>
     <w:unhideWhenUsed/>
     <w:qFormat/>
@@ -12667,9 +13069,9 @@
       <w:szCs w:val="18"/>
     </w:rPr>
   </w:style>
-  <w:style w:type="table" w:styleId="Grigliatabella">
+  <w:style w:type="table" w:styleId="TableGrid">
     <w:name w:val="Table Grid"/>
-    <w:basedOn w:val="Tabellanormale"/>
+    <w:basedOn w:val="TableNormal"/>
     <w:uiPriority w:val="39"/>
     <w:rsid w:val="00014785"/>
     <w:pPr>
@@ -12686,10 +13088,10 @@
       </w:tblBorders>
     </w:tblPr>
   </w:style>
-  <w:style w:type="paragraph" w:styleId="Titolosommario">
+  <w:style w:type="paragraph" w:styleId="TOCHeading">
     <w:name w:val="TOC Heading"/>
-    <w:basedOn w:val="Titolo1"/>
-    <w:next w:val="Normale"/>
+    <w:basedOn w:val="Heading1"/>
+    <w:next w:val="Normal"/>
     <w:uiPriority w:val="39"/>
     <w:unhideWhenUsed/>
     <w:qFormat/>
@@ -12707,10 +13109,10 @@
       <w:szCs w:val="32"/>
     </w:rPr>
   </w:style>
-  <w:style w:type="paragraph" w:styleId="Sommario1">
+  <w:style w:type="paragraph" w:styleId="TOC1">
     <w:name w:val="toc 1"/>
-    <w:basedOn w:val="Normale"/>
-    <w:next w:val="Normale"/>
+    <w:basedOn w:val="Normal"/>
+    <w:next w:val="Normal"/>
     <w:autoRedefine/>
     <w:uiPriority w:val="39"/>
     <w:unhideWhenUsed/>
@@ -12724,10 +13126,10 @@
       <w:ind w:left="0" w:right="2181" w:hanging="6"/>
     </w:pPr>
   </w:style>
-  <w:style w:type="paragraph" w:styleId="Sommario2">
+  <w:style w:type="paragraph" w:styleId="TOC2">
     <w:name w:val="toc 2"/>
-    <w:basedOn w:val="Normale"/>
-    <w:next w:val="Normale"/>
+    <w:basedOn w:val="Normal"/>
+    <w:next w:val="Normal"/>
     <w:autoRedefine/>
     <w:uiPriority w:val="39"/>
     <w:unhideWhenUsed/>
@@ -12741,10 +13143,10 @@
       <w:ind w:left="200" w:right="2181" w:hanging="6"/>
     </w:pPr>
   </w:style>
-  <w:style w:type="paragraph" w:styleId="Sommario3">
+  <w:style w:type="paragraph" w:styleId="TOC3">
     <w:name w:val="toc 3"/>
-    <w:basedOn w:val="Normale"/>
-    <w:next w:val="Normale"/>
+    <w:basedOn w:val="Normal"/>
+    <w:next w:val="Normal"/>
     <w:autoRedefine/>
     <w:uiPriority w:val="39"/>
     <w:unhideWhenUsed/>
@@ -12754,9 +13156,9 @@
       <w:ind w:left="400"/>
     </w:pPr>
   </w:style>
-  <w:style w:type="character" w:styleId="Collegamentoipertestuale">
+  <w:style w:type="character" w:styleId="Hyperlink">
     <w:name w:val="Hyperlink"/>
-    <w:basedOn w:val="Carpredefinitoparagrafo"/>
+    <w:basedOn w:val="DefaultParagraphFont"/>
     <w:uiPriority w:val="99"/>
     <w:unhideWhenUsed/>
     <w:rsid w:val="009B688B"/>
@@ -12765,9 +13167,9 @@
       <w:u w:val="single"/>
     </w:rPr>
   </w:style>
-  <w:style w:type="character" w:styleId="Rimandocommento">
+  <w:style w:type="character" w:styleId="CommentReference">
     <w:name w:val="annotation reference"/>
-    <w:basedOn w:val="Carpredefinitoparagrafo"/>
+    <w:basedOn w:val="DefaultParagraphFont"/>
     <w:uiPriority w:val="99"/>
     <w:semiHidden/>
     <w:unhideWhenUsed/>
@@ -12777,10 +13179,10 @@
       <w:szCs w:val="16"/>
     </w:rPr>
   </w:style>
-  <w:style w:type="paragraph" w:styleId="Testocommento">
+  <w:style w:type="paragraph" w:styleId="CommentText">
     <w:name w:val="annotation text"/>
-    <w:basedOn w:val="Normale"/>
-    <w:link w:val="TestocommentoCarattere"/>
+    <w:basedOn w:val="Normal"/>
+    <w:link w:val="CommentTextChar"/>
     <w:uiPriority w:val="99"/>
     <w:semiHidden/>
     <w:unhideWhenUsed/>
@@ -12792,10 +13194,10 @@
       <w:szCs w:val="20"/>
     </w:rPr>
   </w:style>
-  <w:style w:type="character" w:customStyle="1" w:styleId="TestocommentoCarattere">
-    <w:name w:val="Testo commento Carattere"/>
-    <w:basedOn w:val="Carpredefinitoparagrafo"/>
-    <w:link w:val="Testocommento"/>
+  <w:style w:type="character" w:customStyle="1" w:styleId="CommentTextChar">
+    <w:name w:val="Comment Text Char"/>
+    <w:basedOn w:val="DefaultParagraphFont"/>
+    <w:link w:val="CommentText"/>
     <w:uiPriority w:val="99"/>
     <w:semiHidden/>
     <w:rsid w:val="00E11140"/>
@@ -12806,11 +13208,11 @@
       <w:szCs w:val="20"/>
     </w:rPr>
   </w:style>
-  <w:style w:type="paragraph" w:styleId="Soggettocommento">
+  <w:style w:type="paragraph" w:styleId="CommentSubject">
     <w:name w:val="annotation subject"/>
-    <w:basedOn w:val="Testocommento"/>
-    <w:next w:val="Testocommento"/>
-    <w:link w:val="SoggettocommentoCarattere"/>
+    <w:basedOn w:val="CommentText"/>
+    <w:next w:val="CommentText"/>
+    <w:link w:val="CommentSubjectChar"/>
     <w:uiPriority w:val="99"/>
     <w:semiHidden/>
     <w:unhideWhenUsed/>
@@ -12820,10 +13222,10 @@
       <w:bCs/>
     </w:rPr>
   </w:style>
-  <w:style w:type="character" w:customStyle="1" w:styleId="SoggettocommentoCarattere">
-    <w:name w:val="Soggetto commento Carattere"/>
-    <w:basedOn w:val="TestocommentoCarattere"/>
-    <w:link w:val="Soggettocommento"/>
+  <w:style w:type="character" w:customStyle="1" w:styleId="CommentSubjectChar">
+    <w:name w:val="Comment Subject Char"/>
+    <w:basedOn w:val="CommentTextChar"/>
+    <w:link w:val="CommentSubject"/>
     <w:uiPriority w:val="99"/>
     <w:semiHidden/>
     <w:rsid w:val="00E11140"/>
@@ -12836,10 +13238,10 @@
       <w:szCs w:val="20"/>
     </w:rPr>
   </w:style>
-  <w:style w:type="paragraph" w:styleId="Testofumetto">
+  <w:style w:type="paragraph" w:styleId="BalloonText">
     <w:name w:val="Balloon Text"/>
-    <w:basedOn w:val="Normale"/>
-    <w:link w:val="TestofumettoCarattere"/>
+    <w:basedOn w:val="Normal"/>
+    <w:link w:val="BalloonTextChar"/>
     <w:uiPriority w:val="99"/>
     <w:semiHidden/>
     <w:unhideWhenUsed/>
@@ -12853,10 +13255,10 @@
       <w:szCs w:val="18"/>
     </w:rPr>
   </w:style>
-  <w:style w:type="character" w:customStyle="1" w:styleId="TestofumettoCarattere">
-    <w:name w:val="Testo fumetto Carattere"/>
-    <w:basedOn w:val="Carpredefinitoparagrafo"/>
-    <w:link w:val="Testofumetto"/>
+  <w:style w:type="character" w:customStyle="1" w:styleId="BalloonTextChar">
+    <w:name w:val="Balloon Text Char"/>
+    <w:basedOn w:val="DefaultParagraphFont"/>
+    <w:link w:val="BalloonText"/>
     <w:uiPriority w:val="99"/>
     <w:semiHidden/>
     <w:rsid w:val="00E11140"/>
@@ -12867,7 +13269,7 @@
       <w:szCs w:val="18"/>
     </w:rPr>
   </w:style>
-  <w:style w:type="paragraph" w:styleId="Revisione">
+  <w:style w:type="paragraph" w:styleId="Revision">
     <w:name w:val="Revision"/>
     <w:hidden/>
     <w:uiPriority w:val="99"/>
@@ -12882,10 +13284,10 @@
       <w:sz w:val="20"/>
     </w:rPr>
   </w:style>
-  <w:style w:type="paragraph" w:styleId="Intestazione">
+  <w:style w:type="paragraph" w:styleId="Header">
     <w:name w:val="header"/>
-    <w:basedOn w:val="Normale"/>
-    <w:link w:val="IntestazioneCarattere"/>
+    <w:basedOn w:val="Normal"/>
+    <w:link w:val="HeaderChar"/>
     <w:uiPriority w:val="99"/>
     <w:unhideWhenUsed/>
     <w:rsid w:val="006A2410"/>
@@ -12897,10 +13299,10 @@
       <w:spacing w:after="0" w:line="240" w:lineRule="auto"/>
     </w:pPr>
   </w:style>
-  <w:style w:type="character" w:customStyle="1" w:styleId="IntestazioneCarattere">
-    <w:name w:val="Intestazione Carattere"/>
-    <w:basedOn w:val="Carpredefinitoparagrafo"/>
-    <w:link w:val="Intestazione"/>
+  <w:style w:type="character" w:customStyle="1" w:styleId="HeaderChar">
+    <w:name w:val="Header Char"/>
+    <w:basedOn w:val="DefaultParagraphFont"/>
+    <w:link w:val="Header"/>
     <w:uiPriority w:val="99"/>
     <w:rsid w:val="006A2410"/>
     <w:rPr>
@@ -12911,7 +13313,7 @@
   </w:style>
   <w:style w:type="paragraph" w:customStyle="1" w:styleId="tableheader">
     <w:name w:val="table header"/>
-    <w:basedOn w:val="Normale"/>
+    <w:basedOn w:val="Normal"/>
     <w:link w:val="tableheaderChar"/>
     <w:qFormat/>
     <w:rsid w:val="004E4CB1"/>
@@ -12928,7 +13330,7 @@
   </w:style>
   <w:style w:type="paragraph" w:customStyle="1" w:styleId="tableheader2">
     <w:name w:val="table header 2"/>
-    <w:basedOn w:val="Normale"/>
+    <w:basedOn w:val="Normal"/>
     <w:link w:val="tableheader2Char"/>
     <w:qFormat/>
     <w:rsid w:val="004E4CB1"/>
@@ -12945,7 +13347,7 @@
   </w:style>
   <w:style w:type="character" w:customStyle="1" w:styleId="tableheaderChar">
     <w:name w:val="table header Char"/>
-    <w:basedOn w:val="Carpredefinitoparagrafo"/>
+    <w:basedOn w:val="DefaultParagraphFont"/>
     <w:link w:val="tableheader"/>
     <w:rsid w:val="004E4CB1"/>
     <w:rPr>
@@ -12958,7 +13360,7 @@
   </w:style>
   <w:style w:type="paragraph" w:customStyle="1" w:styleId="tablecontent">
     <w:name w:val="table content"/>
-    <w:basedOn w:val="Normale"/>
+    <w:basedOn w:val="Normal"/>
     <w:link w:val="tablecontentChar"/>
     <w:qFormat/>
     <w:rsid w:val="004E4CB1"/>
@@ -12974,7 +13376,7 @@
   </w:style>
   <w:style w:type="character" w:customStyle="1" w:styleId="tableheader2Char">
     <w:name w:val="table header 2 Char"/>
-    <w:basedOn w:val="Carpredefinitoparagrafo"/>
+    <w:basedOn w:val="DefaultParagraphFont"/>
     <w:link w:val="tableheader2"/>
     <w:rsid w:val="004E4CB1"/>
     <w:rPr>
@@ -12986,7 +13388,7 @@
   </w:style>
   <w:style w:type="paragraph" w:customStyle="1" w:styleId="tableheader2left">
     <w:name w:val="table header 2 left"/>
-    <w:basedOn w:val="Normale"/>
+    <w:basedOn w:val="Normal"/>
     <w:link w:val="tableheader2leftChar"/>
     <w:qFormat/>
     <w:rsid w:val="004E4CB1"/>
@@ -13003,7 +13405,7 @@
   </w:style>
   <w:style w:type="character" w:customStyle="1" w:styleId="tablecontentChar">
     <w:name w:val="table content Char"/>
-    <w:basedOn w:val="Carpredefinitoparagrafo"/>
+    <w:basedOn w:val="DefaultParagraphFont"/>
     <w:link w:val="tablecontent"/>
     <w:rsid w:val="004E4CB1"/>
     <w:rPr>
@@ -13014,7 +13416,7 @@
   </w:style>
   <w:style w:type="paragraph" w:customStyle="1" w:styleId="tablecontentsmaller">
     <w:name w:val="table content smaller"/>
-    <w:basedOn w:val="Normale"/>
+    <w:basedOn w:val="Normal"/>
     <w:link w:val="tablecontentsmallerChar"/>
     <w:qFormat/>
     <w:rsid w:val="0039632C"/>
@@ -13036,7 +13438,7 @@
   </w:style>
   <w:style w:type="character" w:customStyle="1" w:styleId="tableheader2leftChar">
     <w:name w:val="table header 2 left Char"/>
-    <w:basedOn w:val="Carpredefinitoparagrafo"/>
+    <w:basedOn w:val="DefaultParagraphFont"/>
     <w:link w:val="tableheader2left"/>
     <w:rsid w:val="004E4CB1"/>
     <w:rPr>
@@ -13048,7 +13450,7 @@
   </w:style>
   <w:style w:type="character" w:customStyle="1" w:styleId="tablecontentsmallerChar">
     <w:name w:val="table content smaller Char"/>
-    <w:basedOn w:val="Carpredefinitoparagrafo"/>
+    <w:basedOn w:val="DefaultParagraphFont"/>
     <w:link w:val="tablecontentsmaller"/>
     <w:rsid w:val="0039632C"/>
     <w:rPr>
@@ -13058,9 +13460,9 @@
       <w:lang w:val="en-GB"/>
     </w:rPr>
   </w:style>
-  <w:style w:type="character" w:styleId="Testosegnaposto">
+  <w:style w:type="character" w:styleId="PlaceholderText">
     <w:name w:val="Placeholder Text"/>
-    <w:basedOn w:val="Carpredefinitoparagrafo"/>
+    <w:basedOn w:val="DefaultParagraphFont"/>
     <w:uiPriority w:val="99"/>
     <w:semiHidden/>
     <w:rsid w:val="00761CAA"/>
@@ -13070,7 +13472,7 @@
   </w:style>
   <w:style w:type="character" w:customStyle="1" w:styleId="apple-converted-space">
     <w:name w:val="apple-converted-space"/>
-    <w:basedOn w:val="Carpredefinitoparagrafo"/>
+    <w:basedOn w:val="DefaultParagraphFont"/>
     <w:rsid w:val="00F86CB3"/>
   </w:style>
 </w:styles>
@@ -13376,7 +13778,7 @@
 </file>
 
 <file path=customXml/itemProps1.xml><?xml version="1.0" encoding="utf-8"?>
-<ds:datastoreItem xmlns:ds="http://schemas.openxmlformats.org/officeDocument/2006/customXml" ds:itemID="{5F61A395-BF9B-4D6C-947A-403813DD0DE9}">
+<ds:datastoreItem xmlns:ds="http://schemas.openxmlformats.org/officeDocument/2006/customXml" ds:itemID="{3A880CED-B7C0-410A-9B11-A0DAE3594704}">
   <ds:schemaRefs>
     <ds:schemaRef ds:uri="http://schemas.openxmlformats.org/officeDocument/2006/bibliography"/>
   </ds:schemaRefs>

</xml_diff>